<commit_message>
Actualización de los resumenes de trabajo
</commit_message>
<xml_diff>
--- a/Documentación CleanFix/Resumenes trabajo CleanFix/3.Septiembre/Resumen CleanFix trabajo semana 01_09_25.docx
+++ b/Documentación CleanFix/Resumenes trabajo CleanFix/3.Septiembre/Resumen CleanFix trabajo semana 01_09_25.docx
@@ -17,39 +17,7 @@
           <w:sz w:val="48"/>
           <w:szCs w:val="48"/>
         </w:rPr>
-        <w:t xml:space="preserve">Resumen CleanFix trabajo día </w:t>
-      </w:r>
-      <w:r>
-        <w:rPr>
-          <w:b/>
-          <w:sz w:val="48"/>
-          <w:szCs w:val="48"/>
-        </w:rPr>
-        <w:t>01</w:t>
-      </w:r>
-      <w:r>
-        <w:rPr>
-          <w:b/>
-          <w:sz w:val="48"/>
-          <w:szCs w:val="48"/>
-        </w:rPr>
-        <w:t>/0</w:t>
-      </w:r>
-      <w:r>
-        <w:rPr>
-          <w:b/>
-          <w:sz w:val="48"/>
-          <w:szCs w:val="48"/>
-        </w:rPr>
-        <w:t>9</w:t>
-      </w:r>
-      <w:r>
-        <w:rPr>
-          <w:b/>
-          <w:sz w:val="48"/>
-          <w:szCs w:val="48"/>
-        </w:rPr>
-        <w:t xml:space="preserve">/25 </w:t>
+        <w:t xml:space="preserve">Resumen CleanFix trabajo día 01/09/25 </w:t>
       </w:r>
     </w:p>
     <w:p>
@@ -803,6 +771,1845 @@
           <w:rFonts w:asciiTheme="minorHAnsi" w:hAnsiTheme="minorHAnsi" w:cstheme="minorHAnsi"/>
         </w:rPr>
       </w:pPr>
+      <w:r>
+        <w:rPr>
+          <w:rFonts w:asciiTheme="minorHAnsi" w:hAnsiTheme="minorHAnsi" w:cstheme="minorHAnsi"/>
+        </w:rPr>
+        <w:lastRenderedPageBreak/>
+        <w:t>• Se fortaleció la trazabilidad y modularidad del backend.</w:t>
+      </w:r>
+    </w:p>
+    <w:p>
+      <w:pPr>
+        <w:pStyle w:val="NormalWeb"/>
+        <w:ind w:left="708"/>
+        <w:rPr>
+          <w:rFonts w:asciiTheme="minorHAnsi" w:hAnsiTheme="minorHAnsi" w:cstheme="minorHAnsi"/>
+        </w:rPr>
+      </w:pPr>
+    </w:p>
+    <w:p>
+      <w:pPr>
+        <w:pStyle w:val="NormalWeb"/>
+        <w:ind w:left="708"/>
+        <w:rPr>
+          <w:rFonts w:asciiTheme="minorHAnsi" w:hAnsiTheme="minorHAnsi" w:cstheme="minorHAnsi"/>
+        </w:rPr>
+      </w:pPr>
+    </w:p>
+    <w:p>
+      <w:pPr>
+        <w:pStyle w:val="NormalWeb"/>
+        <w:ind w:left="708"/>
+        <w:rPr>
+          <w:rFonts w:asciiTheme="minorHAnsi" w:hAnsiTheme="minorHAnsi" w:cstheme="minorHAnsi"/>
+        </w:rPr>
+      </w:pPr>
+    </w:p>
+    <w:p>
+      <w:pPr>
+        <w:pStyle w:val="NormalWeb"/>
+        <w:ind w:left="708"/>
+        <w:rPr>
+          <w:rFonts w:asciiTheme="minorHAnsi" w:hAnsiTheme="minorHAnsi" w:cstheme="minorHAnsi"/>
+        </w:rPr>
+      </w:pPr>
+    </w:p>
+    <w:p>
+      <w:pPr>
+        <w:pStyle w:val="NormalWeb"/>
+        <w:ind w:left="708"/>
+        <w:rPr>
+          <w:rFonts w:asciiTheme="minorHAnsi" w:hAnsiTheme="minorHAnsi" w:cstheme="minorHAnsi"/>
+        </w:rPr>
+      </w:pPr>
+    </w:p>
+    <w:p>
+      <w:pPr>
+        <w:pStyle w:val="NormalWeb"/>
+        <w:ind w:left="708"/>
+        <w:rPr>
+          <w:rFonts w:asciiTheme="minorHAnsi" w:hAnsiTheme="minorHAnsi" w:cstheme="minorHAnsi"/>
+        </w:rPr>
+      </w:pPr>
+    </w:p>
+    <w:p>
+      <w:pPr>
+        <w:pStyle w:val="NormalWeb"/>
+        <w:ind w:left="708"/>
+        <w:rPr>
+          <w:rFonts w:asciiTheme="minorHAnsi" w:hAnsiTheme="minorHAnsi" w:cstheme="minorHAnsi"/>
+        </w:rPr>
+      </w:pPr>
+    </w:p>
+    <w:p>
+      <w:pPr>
+        <w:pStyle w:val="NormalWeb"/>
+        <w:ind w:left="708"/>
+        <w:rPr>
+          <w:rFonts w:asciiTheme="minorHAnsi" w:hAnsiTheme="minorHAnsi" w:cstheme="minorHAnsi"/>
+        </w:rPr>
+      </w:pPr>
+    </w:p>
+    <w:p>
+      <w:pPr>
+        <w:pStyle w:val="NormalWeb"/>
+        <w:ind w:left="708"/>
+        <w:rPr>
+          <w:rFonts w:asciiTheme="minorHAnsi" w:hAnsiTheme="minorHAnsi" w:cstheme="minorHAnsi"/>
+        </w:rPr>
+      </w:pPr>
+    </w:p>
+    <w:p>
+      <w:pPr>
+        <w:pStyle w:val="NormalWeb"/>
+        <w:ind w:left="708"/>
+        <w:rPr>
+          <w:rFonts w:asciiTheme="minorHAnsi" w:hAnsiTheme="minorHAnsi" w:cstheme="minorHAnsi"/>
+        </w:rPr>
+      </w:pPr>
+    </w:p>
+    <w:p>
+      <w:pPr>
+        <w:pStyle w:val="NormalWeb"/>
+        <w:ind w:left="708"/>
+        <w:rPr>
+          <w:rFonts w:asciiTheme="minorHAnsi" w:hAnsiTheme="minorHAnsi" w:cstheme="minorHAnsi"/>
+        </w:rPr>
+      </w:pPr>
+    </w:p>
+    <w:p>
+      <w:pPr>
+        <w:pStyle w:val="NormalWeb"/>
+        <w:ind w:left="708"/>
+        <w:rPr>
+          <w:rFonts w:asciiTheme="minorHAnsi" w:hAnsiTheme="minorHAnsi" w:cstheme="minorHAnsi"/>
+        </w:rPr>
+      </w:pPr>
+    </w:p>
+    <w:p>
+      <w:pPr>
+        <w:pStyle w:val="NormalWeb"/>
+        <w:ind w:left="708"/>
+        <w:rPr>
+          <w:rFonts w:asciiTheme="minorHAnsi" w:hAnsiTheme="minorHAnsi" w:cstheme="minorHAnsi"/>
+        </w:rPr>
+      </w:pPr>
+    </w:p>
+    <w:p>
+      <w:pPr>
+        <w:pStyle w:val="NormalWeb"/>
+        <w:ind w:left="708"/>
+        <w:rPr>
+          <w:rFonts w:asciiTheme="minorHAnsi" w:hAnsiTheme="minorHAnsi" w:cstheme="minorHAnsi"/>
+        </w:rPr>
+      </w:pPr>
+    </w:p>
+    <w:p>
+      <w:pPr>
+        <w:pStyle w:val="NormalWeb"/>
+        <w:ind w:left="708"/>
+        <w:rPr>
+          <w:rFonts w:asciiTheme="minorHAnsi" w:hAnsiTheme="minorHAnsi" w:cstheme="minorHAnsi"/>
+        </w:rPr>
+      </w:pPr>
+    </w:p>
+    <w:p>
+      <w:pPr>
+        <w:pStyle w:val="NormalWeb"/>
+        <w:ind w:left="708"/>
+        <w:rPr>
+          <w:rFonts w:asciiTheme="minorHAnsi" w:hAnsiTheme="minorHAnsi" w:cstheme="minorHAnsi"/>
+        </w:rPr>
+      </w:pPr>
+    </w:p>
+    <w:p>
+      <w:pPr>
+        <w:pStyle w:val="NormalWeb"/>
+        <w:ind w:left="708"/>
+        <w:rPr>
+          <w:rFonts w:asciiTheme="minorHAnsi" w:hAnsiTheme="minorHAnsi" w:cstheme="minorHAnsi"/>
+        </w:rPr>
+      </w:pPr>
+    </w:p>
+    <w:p>
+      <w:pPr>
+        <w:pStyle w:val="NormalWeb"/>
+        <w:ind w:left="708"/>
+        <w:rPr>
+          <w:rFonts w:asciiTheme="minorHAnsi" w:hAnsiTheme="minorHAnsi" w:cstheme="minorHAnsi"/>
+        </w:rPr>
+      </w:pPr>
+    </w:p>
+    <w:p>
+      <w:pPr>
+        <w:pStyle w:val="NormalWeb"/>
+        <w:ind w:left="708"/>
+        <w:rPr>
+          <w:rFonts w:asciiTheme="minorHAnsi" w:hAnsiTheme="minorHAnsi" w:cstheme="minorHAnsi"/>
+        </w:rPr>
+      </w:pPr>
+    </w:p>
+    <w:p>
+      <w:pPr>
+        <w:pStyle w:val="NormalWeb"/>
+        <w:ind w:left="708"/>
+        <w:rPr>
+          <w:rFonts w:asciiTheme="minorHAnsi" w:hAnsiTheme="minorHAnsi" w:cstheme="minorHAnsi"/>
+        </w:rPr>
+      </w:pPr>
+    </w:p>
+    <w:p>
+      <w:pPr>
+        <w:pStyle w:val="NormalWeb"/>
+        <w:ind w:left="708"/>
+        <w:rPr>
+          <w:rFonts w:asciiTheme="minorHAnsi" w:hAnsiTheme="minorHAnsi" w:cstheme="minorHAnsi"/>
+        </w:rPr>
+      </w:pPr>
+    </w:p>
+    <w:p>
+      <w:pPr>
+        <w:pStyle w:val="NormalWeb"/>
+        <w:ind w:left="708"/>
+        <w:rPr>
+          <w:rFonts w:asciiTheme="minorHAnsi" w:hAnsiTheme="minorHAnsi" w:cstheme="minorHAnsi"/>
+        </w:rPr>
+      </w:pPr>
+    </w:p>
+    <w:p>
+      <w:pPr>
+        <w:pStyle w:val="NormalWeb"/>
+        <w:ind w:left="708"/>
+        <w:rPr>
+          <w:rFonts w:asciiTheme="minorHAnsi" w:hAnsiTheme="minorHAnsi" w:cstheme="minorHAnsi"/>
+        </w:rPr>
+      </w:pPr>
+    </w:p>
+    <w:p>
+      <w:pPr>
+        <w:rPr>
+          <w:b/>
+          <w:sz w:val="48"/>
+          <w:szCs w:val="48"/>
+          <w:u w:val="single"/>
+        </w:rPr>
+      </w:pPr>
+      <w:r>
+        <w:rPr>
+          <w:b/>
+          <w:sz w:val="48"/>
+          <w:szCs w:val="48"/>
+        </w:rPr>
+        <w:lastRenderedPageBreak/>
+        <w:t xml:space="preserve">Resumen CleanFix trabajo día 02/09/25 </w:t>
+      </w:r>
+    </w:p>
+    <w:p>
+      <w:pPr>
+        <w:spacing w:before="100" w:beforeAutospacing="1" w:after="100" w:afterAutospacing="1" w:line="240" w:lineRule="auto"/>
+        <w:outlineLvl w:val="2"/>
+        <w:rPr>
+          <w:rFonts w:eastAsia="Times New Roman" w:cstheme="minorHAnsi"/>
+          <w:b/>
+          <w:bCs/>
+          <w:sz w:val="24"/>
+          <w:szCs w:val="24"/>
+          <w:lang w:eastAsia="es-ES"/>
+        </w:rPr>
+      </w:pPr>
+      <w:r>
+        <w:rPr>
+          <w:rFonts w:eastAsia="Times New Roman" w:cstheme="minorHAnsi"/>
+          <w:b/>
+          <w:bCs/>
+          <w:sz w:val="24"/>
+          <w:szCs w:val="24"/>
+          <w:lang w:eastAsia="es-ES"/>
+        </w:rPr>
+        <w:t>Merge de ramas</w:t>
+      </w:r>
+    </w:p>
+    <w:p>
+      <w:pPr>
+        <w:spacing w:before="100" w:beforeAutospacing="1" w:after="100" w:afterAutospacing="1" w:line="240" w:lineRule="auto"/>
+        <w:ind w:left="708"/>
+        <w:rPr>
+          <w:rFonts w:eastAsia="Times New Roman" w:cstheme="minorHAnsi"/>
+          <w:sz w:val="24"/>
+          <w:szCs w:val="24"/>
+          <w:lang w:eastAsia="es-ES"/>
+        </w:rPr>
+      </w:pPr>
+      <w:r>
+        <w:rPr>
+          <w:rFonts w:eastAsia="Times New Roman" w:cstheme="minorHAnsi"/>
+          <w:sz w:val="24"/>
+          <w:szCs w:val="24"/>
+          <w:lang w:eastAsia="es-ES"/>
+        </w:rPr>
+        <w:t xml:space="preserve">• </w:t>
+      </w:r>
+      <w:r>
+        <w:rPr>
+          <w:rFonts w:eastAsia="Times New Roman" w:cstheme="minorHAnsi"/>
+          <w:b/>
+          <w:bCs/>
+          <w:sz w:val="24"/>
+          <w:szCs w:val="24"/>
+          <w:lang w:eastAsia="es-ES"/>
+        </w:rPr>
+        <w:t>Eimar Ramos</w:t>
+      </w:r>
+      <w:r>
+        <w:rPr>
+          <w:rFonts w:eastAsia="Times New Roman" w:cstheme="minorHAnsi"/>
+          <w:sz w:val="24"/>
+          <w:szCs w:val="24"/>
+          <w:lang w:eastAsia="es-ES"/>
+        </w:rPr>
+        <w:t>:</w:t>
+      </w:r>
+    </w:p>
+    <w:p>
+      <w:pPr>
+        <w:pStyle w:val="Prrafodelista"/>
+        <w:numPr>
+          <w:ilvl w:val="0"/>
+          <w:numId w:val="6"/>
+        </w:numPr>
+        <w:spacing w:before="100" w:beforeAutospacing="1" w:after="100" w:afterAutospacing="1" w:line="240" w:lineRule="auto"/>
+        <w:rPr>
+          <w:rFonts w:eastAsia="Times New Roman" w:cstheme="minorHAnsi"/>
+          <w:sz w:val="24"/>
+          <w:szCs w:val="24"/>
+          <w:lang w:eastAsia="es-ES"/>
+        </w:rPr>
+      </w:pPr>
+      <w:r>
+        <w:rPr>
+          <w:rFonts w:eastAsia="Times New Roman" w:cstheme="minorHAnsi"/>
+          <w:sz w:val="24"/>
+          <w:szCs w:val="24"/>
+          <w:lang w:eastAsia="es-ES"/>
+        </w:rPr>
+        <w:t>Realizó merges desde la rama master para mantener actualizado el entorno de trabajo.</w:t>
+      </w:r>
+    </w:p>
+    <w:p>
+      <w:pPr>
+        <w:spacing w:before="100" w:beforeAutospacing="1" w:after="100" w:afterAutospacing="1" w:line="240" w:lineRule="auto"/>
+        <w:ind w:left="708"/>
+        <w:rPr>
+          <w:rFonts w:eastAsia="Times New Roman" w:cstheme="minorHAnsi"/>
+          <w:sz w:val="24"/>
+          <w:szCs w:val="24"/>
+          <w:lang w:eastAsia="es-ES"/>
+        </w:rPr>
+      </w:pPr>
+      <w:r>
+        <w:rPr>
+          <w:rFonts w:eastAsia="Times New Roman" w:cstheme="minorHAnsi"/>
+          <w:sz w:val="24"/>
+          <w:szCs w:val="24"/>
+          <w:lang w:eastAsia="es-ES"/>
+        </w:rPr>
+        <w:t xml:space="preserve">• </w:t>
+      </w:r>
+      <w:r>
+        <w:rPr>
+          <w:rFonts w:eastAsia="Times New Roman" w:cstheme="minorHAnsi"/>
+          <w:b/>
+          <w:bCs/>
+          <w:sz w:val="24"/>
+          <w:szCs w:val="24"/>
+          <w:lang w:eastAsia="es-ES"/>
+        </w:rPr>
+        <w:t>Achediez</w:t>
+      </w:r>
+      <w:r>
+        <w:rPr>
+          <w:rFonts w:eastAsia="Times New Roman" w:cstheme="minorHAnsi"/>
+          <w:sz w:val="24"/>
+          <w:szCs w:val="24"/>
+          <w:lang w:eastAsia="es-ES"/>
+        </w:rPr>
+        <w:t>:</w:t>
+      </w:r>
+    </w:p>
+    <w:p>
+      <w:pPr>
+        <w:pStyle w:val="Prrafodelista"/>
+        <w:numPr>
+          <w:ilvl w:val="0"/>
+          <w:numId w:val="6"/>
+        </w:numPr>
+        <w:spacing w:before="100" w:beforeAutospacing="1" w:after="100" w:afterAutospacing="1" w:line="240" w:lineRule="auto"/>
+        <w:rPr>
+          <w:rFonts w:eastAsia="Times New Roman" w:cstheme="minorHAnsi"/>
+          <w:sz w:val="24"/>
+          <w:szCs w:val="24"/>
+          <w:lang w:eastAsia="es-ES"/>
+        </w:rPr>
+      </w:pPr>
+      <w:r>
+        <w:rPr>
+          <w:rFonts w:eastAsia="Times New Roman" w:cstheme="minorHAnsi"/>
+          <w:sz w:val="24"/>
+          <w:szCs w:val="24"/>
+          <w:lang w:eastAsia="es-ES"/>
+        </w:rPr>
+        <w:t>Integró cambios mediante múltiples merges desde master, asegurando la sincronización del código base.</w:t>
+      </w:r>
+    </w:p>
+    <w:p>
+      <w:pPr>
+        <w:spacing w:before="100" w:beforeAutospacing="1" w:after="100" w:afterAutospacing="1" w:line="240" w:lineRule="auto"/>
+        <w:ind w:left="708"/>
+        <w:rPr>
+          <w:rFonts w:eastAsia="Times New Roman" w:cstheme="minorHAnsi"/>
+          <w:sz w:val="24"/>
+          <w:szCs w:val="24"/>
+          <w:lang w:eastAsia="es-ES"/>
+        </w:rPr>
+      </w:pPr>
+      <w:r>
+        <w:rPr>
+          <w:rFonts w:eastAsia="Times New Roman" w:cstheme="minorHAnsi"/>
+          <w:sz w:val="24"/>
+          <w:szCs w:val="24"/>
+          <w:lang w:eastAsia="es-ES"/>
+        </w:rPr>
+        <w:t xml:space="preserve">• </w:t>
+      </w:r>
+      <w:r>
+        <w:rPr>
+          <w:rFonts w:eastAsia="Times New Roman" w:cstheme="minorHAnsi"/>
+          <w:b/>
+          <w:bCs/>
+          <w:sz w:val="24"/>
+          <w:szCs w:val="24"/>
+          <w:lang w:eastAsia="es-ES"/>
+        </w:rPr>
+        <w:t>Aritz Sanz</w:t>
+      </w:r>
+      <w:r>
+        <w:rPr>
+          <w:rFonts w:eastAsia="Times New Roman" w:cstheme="minorHAnsi"/>
+          <w:sz w:val="24"/>
+          <w:szCs w:val="24"/>
+          <w:lang w:eastAsia="es-ES"/>
+        </w:rPr>
+        <w:t>:</w:t>
+      </w:r>
+    </w:p>
+    <w:p>
+      <w:pPr>
+        <w:pStyle w:val="Prrafodelista"/>
+        <w:numPr>
+          <w:ilvl w:val="0"/>
+          <w:numId w:val="6"/>
+        </w:numPr>
+        <w:spacing w:before="100" w:beforeAutospacing="1" w:after="100" w:afterAutospacing="1" w:line="240" w:lineRule="auto"/>
+        <w:rPr>
+          <w:rFonts w:eastAsia="Times New Roman" w:cstheme="minorHAnsi"/>
+          <w:sz w:val="24"/>
+          <w:szCs w:val="24"/>
+          <w:lang w:eastAsia="es-ES"/>
+        </w:rPr>
+      </w:pPr>
+      <w:r>
+        <w:rPr>
+          <w:rFonts w:eastAsia="Times New Roman" w:cstheme="minorHAnsi"/>
+          <w:sz w:val="24"/>
+          <w:szCs w:val="24"/>
+          <w:lang w:eastAsia="es-ES"/>
+        </w:rPr>
+        <w:t>Ejecutó varios merges para incorporar los últimos avances del repositorio principal.</w:t>
+      </w:r>
+    </w:p>
+    <w:p>
+      <w:pPr>
+        <w:spacing w:before="100" w:beforeAutospacing="1" w:after="100" w:afterAutospacing="1" w:line="240" w:lineRule="auto"/>
+        <w:ind w:left="708"/>
+        <w:rPr>
+          <w:rFonts w:eastAsia="Times New Roman" w:cstheme="minorHAnsi"/>
+          <w:sz w:val="24"/>
+          <w:szCs w:val="24"/>
+          <w:lang w:eastAsia="es-ES"/>
+        </w:rPr>
+      </w:pPr>
+      <w:r>
+        <w:rPr>
+          <w:rFonts w:eastAsia="Times New Roman" w:cstheme="minorHAnsi"/>
+          <w:sz w:val="24"/>
+          <w:szCs w:val="24"/>
+          <w:lang w:eastAsia="es-ES"/>
+        </w:rPr>
+        <w:t xml:space="preserve">• </w:t>
+      </w:r>
+      <w:r>
+        <w:rPr>
+          <w:rFonts w:eastAsia="Times New Roman" w:cstheme="minorHAnsi"/>
+          <w:b/>
+          <w:bCs/>
+          <w:sz w:val="24"/>
+          <w:szCs w:val="24"/>
+          <w:lang w:eastAsia="es-ES"/>
+        </w:rPr>
+        <w:t>Alvaro Gutierre</w:t>
+      </w:r>
+      <w:r>
+        <w:rPr>
+          <w:rFonts w:eastAsia="Times New Roman" w:cstheme="minorHAnsi"/>
+          <w:sz w:val="24"/>
+          <w:szCs w:val="24"/>
+          <w:lang w:eastAsia="es-ES"/>
+        </w:rPr>
+        <w:t>:</w:t>
+      </w:r>
+    </w:p>
+    <w:p>
+      <w:pPr>
+        <w:pStyle w:val="Prrafodelista"/>
+        <w:numPr>
+          <w:ilvl w:val="0"/>
+          <w:numId w:val="6"/>
+        </w:numPr>
+        <w:spacing w:before="100" w:beforeAutospacing="1" w:after="100" w:afterAutospacing="1" w:line="240" w:lineRule="auto"/>
+        <w:rPr>
+          <w:rFonts w:eastAsia="Times New Roman" w:cstheme="minorHAnsi"/>
+          <w:sz w:val="24"/>
+          <w:szCs w:val="24"/>
+          <w:lang w:eastAsia="es-ES"/>
+        </w:rPr>
+      </w:pPr>
+      <w:r>
+        <w:rPr>
+          <w:rFonts w:eastAsia="Times New Roman" w:cstheme="minorHAnsi"/>
+          <w:sz w:val="24"/>
+          <w:szCs w:val="24"/>
+          <w:lang w:eastAsia="es-ES"/>
+        </w:rPr>
+        <w:t>Realizó merges para mantener actualizados los componentes relacionados con el envío de facturas.</w:t>
+      </w:r>
+    </w:p>
+    <w:p>
+      <w:pPr>
+        <w:spacing w:before="100" w:beforeAutospacing="1" w:after="100" w:afterAutospacing="1" w:line="240" w:lineRule="auto"/>
+        <w:outlineLvl w:val="2"/>
+        <w:rPr>
+          <w:rFonts w:eastAsia="Times New Roman" w:cstheme="minorHAnsi"/>
+          <w:b/>
+          <w:bCs/>
+          <w:sz w:val="24"/>
+          <w:szCs w:val="24"/>
+          <w:lang w:eastAsia="es-ES"/>
+        </w:rPr>
+      </w:pPr>
+      <w:r>
+        <w:rPr>
+          <w:rFonts w:eastAsia="Times New Roman" w:cstheme="minorHAnsi"/>
+          <w:b/>
+          <w:bCs/>
+          <w:sz w:val="24"/>
+          <w:szCs w:val="24"/>
+          <w:lang w:eastAsia="es-ES"/>
+        </w:rPr>
+        <w:t>Backend y l</w:t>
+      </w:r>
+      <w:r>
+        <w:rPr>
+          <w:rFonts w:ascii="Calibri" w:eastAsia="Times New Roman" w:hAnsi="Calibri" w:cs="Calibri"/>
+          <w:b/>
+          <w:bCs/>
+          <w:sz w:val="24"/>
+          <w:szCs w:val="24"/>
+          <w:lang w:eastAsia="es-ES"/>
+        </w:rPr>
+        <w:t>ó</w:t>
+      </w:r>
+      <w:r>
+        <w:rPr>
+          <w:rFonts w:eastAsia="Times New Roman" w:cstheme="minorHAnsi"/>
+          <w:b/>
+          <w:bCs/>
+          <w:sz w:val="24"/>
+          <w:szCs w:val="24"/>
+          <w:lang w:eastAsia="es-ES"/>
+        </w:rPr>
+        <w:t>gica de negocio</w:t>
+      </w:r>
+    </w:p>
+    <w:p>
+      <w:pPr>
+        <w:spacing w:before="100" w:beforeAutospacing="1" w:after="100" w:afterAutospacing="1" w:line="240" w:lineRule="auto"/>
+        <w:ind w:left="708"/>
+        <w:rPr>
+          <w:rFonts w:eastAsia="Times New Roman" w:cstheme="minorHAnsi"/>
+          <w:sz w:val="24"/>
+          <w:szCs w:val="24"/>
+          <w:lang w:eastAsia="es-ES"/>
+        </w:rPr>
+      </w:pPr>
+      <w:r>
+        <w:rPr>
+          <w:rFonts w:eastAsia="Times New Roman" w:cstheme="minorHAnsi"/>
+          <w:sz w:val="24"/>
+          <w:szCs w:val="24"/>
+          <w:lang w:eastAsia="es-ES"/>
+        </w:rPr>
+        <w:t xml:space="preserve">• </w:t>
+      </w:r>
+      <w:r>
+        <w:rPr>
+          <w:rFonts w:eastAsia="Times New Roman" w:cstheme="minorHAnsi"/>
+          <w:b/>
+          <w:bCs/>
+          <w:sz w:val="24"/>
+          <w:szCs w:val="24"/>
+          <w:lang w:eastAsia="es-ES"/>
+        </w:rPr>
+        <w:t>Achediez</w:t>
+      </w:r>
+      <w:r>
+        <w:rPr>
+          <w:rFonts w:eastAsia="Times New Roman" w:cstheme="minorHAnsi"/>
+          <w:sz w:val="24"/>
+          <w:szCs w:val="24"/>
+          <w:lang w:eastAsia="es-ES"/>
+        </w:rPr>
+        <w:t>:</w:t>
+      </w:r>
+    </w:p>
+    <w:p>
+      <w:pPr>
+        <w:pStyle w:val="Prrafodelista"/>
+        <w:numPr>
+          <w:ilvl w:val="0"/>
+          <w:numId w:val="6"/>
+        </w:numPr>
+        <w:spacing w:before="100" w:beforeAutospacing="1" w:after="100" w:afterAutospacing="1" w:line="240" w:lineRule="auto"/>
+        <w:rPr>
+          <w:rFonts w:eastAsia="Times New Roman" w:cstheme="minorHAnsi"/>
+          <w:sz w:val="24"/>
+          <w:szCs w:val="24"/>
+          <w:lang w:eastAsia="es-ES"/>
+        </w:rPr>
+      </w:pPr>
+      <w:r>
+        <w:rPr>
+          <w:rFonts w:eastAsia="Times New Roman" w:cstheme="minorHAnsi"/>
+          <w:sz w:val="24"/>
+          <w:szCs w:val="24"/>
+          <w:lang w:eastAsia="es-ES"/>
+        </w:rPr>
+        <w:t>Mejoró la presentación de la factura en el controlador, optimizando la claridad del documento.</w:t>
+      </w:r>
+    </w:p>
+    <w:p>
+      <w:pPr>
+        <w:pStyle w:val="Prrafodelista"/>
+        <w:numPr>
+          <w:ilvl w:val="0"/>
+          <w:numId w:val="6"/>
+        </w:numPr>
+        <w:spacing w:before="100" w:beforeAutospacing="1" w:after="100" w:afterAutospacing="1" w:line="240" w:lineRule="auto"/>
+        <w:rPr>
+          <w:rFonts w:eastAsia="Times New Roman" w:cstheme="minorHAnsi"/>
+          <w:sz w:val="24"/>
+          <w:szCs w:val="24"/>
+          <w:lang w:eastAsia="es-ES"/>
+        </w:rPr>
+      </w:pPr>
+      <w:r>
+        <w:rPr>
+          <w:rFonts w:eastAsia="Times New Roman" w:cstheme="minorHAnsi"/>
+          <w:sz w:val="24"/>
+          <w:szCs w:val="24"/>
+          <w:lang w:eastAsia="es-ES"/>
+        </w:rPr>
+        <w:t>Reestructuró el controlador ChatBoxIAController para mejorar la organización del código.</w:t>
+      </w:r>
+    </w:p>
+    <w:p>
+      <w:pPr>
+        <w:spacing w:before="100" w:beforeAutospacing="1" w:after="100" w:afterAutospacing="1" w:line="240" w:lineRule="auto"/>
+        <w:ind w:left="708"/>
+        <w:rPr>
+          <w:rFonts w:eastAsia="Times New Roman" w:cstheme="minorHAnsi"/>
+          <w:sz w:val="24"/>
+          <w:szCs w:val="24"/>
+          <w:lang w:eastAsia="es-ES"/>
+        </w:rPr>
+      </w:pPr>
+      <w:r>
+        <w:rPr>
+          <w:rFonts w:eastAsia="Times New Roman" w:cstheme="minorHAnsi"/>
+          <w:sz w:val="24"/>
+          <w:szCs w:val="24"/>
+          <w:lang w:eastAsia="es-ES"/>
+        </w:rPr>
+        <w:t xml:space="preserve">• </w:t>
+      </w:r>
+      <w:r>
+        <w:rPr>
+          <w:rFonts w:eastAsia="Times New Roman" w:cstheme="minorHAnsi"/>
+          <w:b/>
+          <w:bCs/>
+          <w:sz w:val="24"/>
+          <w:szCs w:val="24"/>
+          <w:lang w:eastAsia="es-ES"/>
+        </w:rPr>
+        <w:t>Álvaro Gutierre</w:t>
+      </w:r>
+      <w:r>
+        <w:rPr>
+          <w:rFonts w:eastAsia="Times New Roman" w:cstheme="minorHAnsi"/>
+          <w:sz w:val="24"/>
+          <w:szCs w:val="24"/>
+          <w:lang w:eastAsia="es-ES"/>
+        </w:rPr>
+        <w:t>:</w:t>
+      </w:r>
+    </w:p>
+    <w:p>
+      <w:pPr>
+        <w:pStyle w:val="Prrafodelista"/>
+        <w:numPr>
+          <w:ilvl w:val="0"/>
+          <w:numId w:val="7"/>
+        </w:numPr>
+        <w:spacing w:before="100" w:beforeAutospacing="1" w:after="100" w:afterAutospacing="1" w:line="240" w:lineRule="auto"/>
+        <w:rPr>
+          <w:rFonts w:eastAsia="Times New Roman" w:cstheme="minorHAnsi"/>
+          <w:sz w:val="24"/>
+          <w:szCs w:val="24"/>
+          <w:lang w:eastAsia="es-ES"/>
+        </w:rPr>
+      </w:pPr>
+      <w:r>
+        <w:rPr>
+          <w:rFonts w:eastAsia="Times New Roman" w:cstheme="minorHAnsi"/>
+          <w:sz w:val="24"/>
+          <w:szCs w:val="24"/>
+          <w:lang w:eastAsia="es-ES"/>
+        </w:rPr>
+        <w:t>Implementó funcionalidad para el envío de facturas por correo electrónico.</w:t>
+      </w:r>
+    </w:p>
+    <w:p>
+      <w:pPr>
+        <w:pStyle w:val="Prrafodelista"/>
+        <w:numPr>
+          <w:ilvl w:val="0"/>
+          <w:numId w:val="7"/>
+        </w:numPr>
+        <w:spacing w:before="100" w:beforeAutospacing="1" w:after="100" w:afterAutospacing="1" w:line="240" w:lineRule="auto"/>
+        <w:rPr>
+          <w:rFonts w:eastAsia="Times New Roman" w:cstheme="minorHAnsi"/>
+          <w:sz w:val="24"/>
+          <w:szCs w:val="24"/>
+          <w:lang w:eastAsia="es-ES"/>
+        </w:rPr>
+      </w:pPr>
+      <w:r>
+        <w:rPr>
+          <w:rFonts w:eastAsia="Times New Roman" w:cstheme="minorHAnsi"/>
+          <w:sz w:val="24"/>
+          <w:szCs w:val="24"/>
+          <w:lang w:eastAsia="es-ES"/>
+        </w:rPr>
+        <w:t>Actualizó la interfaz del botón de descarga para mejorar la experiencia del usuario.</w:t>
+      </w:r>
+    </w:p>
+    <w:p>
+      <w:pPr>
+        <w:spacing w:before="100" w:beforeAutospacing="1" w:after="100" w:afterAutospacing="1" w:line="240" w:lineRule="auto"/>
+        <w:ind w:left="708"/>
+        <w:rPr>
+          <w:rFonts w:eastAsia="Times New Roman" w:cstheme="minorHAnsi"/>
+          <w:sz w:val="24"/>
+          <w:szCs w:val="24"/>
+          <w:lang w:eastAsia="es-ES"/>
+        </w:rPr>
+      </w:pPr>
+      <w:r>
+        <w:rPr>
+          <w:rFonts w:eastAsia="Times New Roman" w:cstheme="minorHAnsi"/>
+          <w:sz w:val="24"/>
+          <w:szCs w:val="24"/>
+          <w:lang w:eastAsia="es-ES"/>
+        </w:rPr>
+        <w:t xml:space="preserve">• </w:t>
+      </w:r>
+      <w:r>
+        <w:rPr>
+          <w:rFonts w:eastAsia="Times New Roman" w:cstheme="minorHAnsi"/>
+          <w:b/>
+          <w:bCs/>
+          <w:sz w:val="24"/>
+          <w:szCs w:val="24"/>
+          <w:lang w:eastAsia="es-ES"/>
+        </w:rPr>
+        <w:t>Aritz Sanz</w:t>
+      </w:r>
+      <w:r>
+        <w:rPr>
+          <w:rFonts w:eastAsia="Times New Roman" w:cstheme="minorHAnsi"/>
+          <w:sz w:val="24"/>
+          <w:szCs w:val="24"/>
+          <w:lang w:eastAsia="es-ES"/>
+        </w:rPr>
+        <w:t>:</w:t>
+      </w:r>
+    </w:p>
+    <w:p>
+      <w:pPr>
+        <w:pStyle w:val="Prrafodelista"/>
+        <w:numPr>
+          <w:ilvl w:val="0"/>
+          <w:numId w:val="8"/>
+        </w:numPr>
+        <w:spacing w:before="100" w:beforeAutospacing="1" w:after="100" w:afterAutospacing="1" w:line="240" w:lineRule="auto"/>
+        <w:rPr>
+          <w:rFonts w:eastAsia="Times New Roman" w:cstheme="minorHAnsi"/>
+          <w:sz w:val="24"/>
+          <w:szCs w:val="24"/>
+          <w:lang w:eastAsia="es-ES"/>
+        </w:rPr>
+      </w:pPr>
+      <w:r>
+        <w:rPr>
+          <w:rFonts w:eastAsia="Times New Roman" w:cstheme="minorHAnsi"/>
+          <w:sz w:val="24"/>
+          <w:szCs w:val="24"/>
+          <w:lang w:eastAsia="es-ES"/>
+        </w:rPr>
+        <w:t>Refactorizó la lógica de extracción de datos de empresa y materiales desde los mensajes del bot.</w:t>
+      </w:r>
+    </w:p>
+    <w:p>
+      <w:pPr>
+        <w:pStyle w:val="Prrafodelista"/>
+        <w:numPr>
+          <w:ilvl w:val="0"/>
+          <w:numId w:val="8"/>
+        </w:numPr>
+        <w:spacing w:before="100" w:beforeAutospacing="1" w:after="100" w:afterAutospacing="1" w:line="240" w:lineRule="auto"/>
+        <w:rPr>
+          <w:rFonts w:eastAsia="Times New Roman" w:cstheme="minorHAnsi"/>
+          <w:sz w:val="24"/>
+          <w:szCs w:val="24"/>
+          <w:lang w:eastAsia="es-ES"/>
+        </w:rPr>
+      </w:pPr>
+      <w:r>
+        <w:rPr>
+          <w:rFonts w:eastAsia="Times New Roman" w:cstheme="minorHAnsi"/>
+          <w:sz w:val="24"/>
+          <w:szCs w:val="24"/>
+          <w:lang w:eastAsia="es-ES"/>
+        </w:rPr>
+        <w:t>Agregó manejo de respuesta del bot y lógica de descarga de factura en el componente de chat.</w:t>
+      </w:r>
+    </w:p>
+    <w:p>
+      <w:pPr>
+        <w:pStyle w:val="Prrafodelista"/>
+        <w:numPr>
+          <w:ilvl w:val="0"/>
+          <w:numId w:val="8"/>
+        </w:numPr>
+        <w:spacing w:before="100" w:beforeAutospacing="1" w:after="100" w:afterAutospacing="1" w:line="240" w:lineRule="auto"/>
+        <w:rPr>
+          <w:rFonts w:eastAsia="Times New Roman" w:cstheme="minorHAnsi"/>
+          <w:sz w:val="24"/>
+          <w:szCs w:val="24"/>
+          <w:lang w:eastAsia="es-ES"/>
+        </w:rPr>
+      </w:pPr>
+      <w:r>
+        <w:rPr>
+          <w:rFonts w:eastAsia="Times New Roman" w:cstheme="minorHAnsi"/>
+          <w:sz w:val="24"/>
+          <w:szCs w:val="24"/>
+          <w:lang w:eastAsia="es-ES"/>
+        </w:rPr>
+        <w:t>Actualizó migraciones y lógica de inicialización de datos.</w:t>
+      </w:r>
+    </w:p>
+    <w:p>
+      <w:pPr>
+        <w:spacing w:before="100" w:beforeAutospacing="1" w:after="100" w:afterAutospacing="1" w:line="240" w:lineRule="auto"/>
+        <w:outlineLvl w:val="2"/>
+        <w:rPr>
+          <w:rFonts w:eastAsia="Times New Roman" w:cstheme="minorHAnsi"/>
+          <w:b/>
+          <w:bCs/>
+          <w:sz w:val="24"/>
+          <w:szCs w:val="24"/>
+          <w:lang w:eastAsia="es-ES"/>
+        </w:rPr>
+      </w:pPr>
+      <w:r>
+        <w:rPr>
+          <w:rFonts w:eastAsia="Times New Roman" w:cstheme="minorHAnsi"/>
+          <w:b/>
+          <w:bCs/>
+          <w:sz w:val="24"/>
+          <w:szCs w:val="24"/>
+          <w:lang w:eastAsia="es-ES"/>
+        </w:rPr>
+        <w:lastRenderedPageBreak/>
+        <w:t>Frontend y componentes visuales</w:t>
+      </w:r>
+    </w:p>
+    <w:p>
+      <w:pPr>
+        <w:spacing w:before="100" w:beforeAutospacing="1" w:after="100" w:afterAutospacing="1" w:line="240" w:lineRule="auto"/>
+        <w:ind w:left="708"/>
+        <w:rPr>
+          <w:rFonts w:eastAsia="Times New Roman" w:cstheme="minorHAnsi"/>
+          <w:sz w:val="24"/>
+          <w:szCs w:val="24"/>
+          <w:lang w:eastAsia="es-ES"/>
+        </w:rPr>
+      </w:pPr>
+      <w:r>
+        <w:rPr>
+          <w:rFonts w:eastAsia="Times New Roman" w:cstheme="minorHAnsi"/>
+          <w:sz w:val="24"/>
+          <w:szCs w:val="24"/>
+          <w:lang w:eastAsia="es-ES"/>
+        </w:rPr>
+        <w:t xml:space="preserve">• </w:t>
+      </w:r>
+      <w:r>
+        <w:rPr>
+          <w:rFonts w:eastAsia="Times New Roman" w:cstheme="minorHAnsi"/>
+          <w:b/>
+          <w:bCs/>
+          <w:sz w:val="24"/>
+          <w:szCs w:val="24"/>
+          <w:lang w:eastAsia="es-ES"/>
+        </w:rPr>
+        <w:t>Eimar Ramos</w:t>
+      </w:r>
+      <w:r>
+        <w:rPr>
+          <w:rFonts w:eastAsia="Times New Roman" w:cstheme="minorHAnsi"/>
+          <w:sz w:val="24"/>
+          <w:szCs w:val="24"/>
+          <w:lang w:eastAsia="es-ES"/>
+        </w:rPr>
+        <w:t>:</w:t>
+      </w:r>
+    </w:p>
+    <w:p>
+      <w:pPr>
+        <w:pStyle w:val="Prrafodelista"/>
+        <w:numPr>
+          <w:ilvl w:val="0"/>
+          <w:numId w:val="9"/>
+        </w:numPr>
+        <w:spacing w:before="100" w:beforeAutospacing="1" w:after="100" w:afterAutospacing="1" w:line="240" w:lineRule="auto"/>
+        <w:rPr>
+          <w:rFonts w:eastAsia="Times New Roman" w:cstheme="minorHAnsi"/>
+          <w:sz w:val="24"/>
+          <w:szCs w:val="24"/>
+          <w:lang w:eastAsia="es-ES"/>
+        </w:rPr>
+      </w:pPr>
+      <w:r>
+        <w:rPr>
+          <w:rFonts w:eastAsia="Times New Roman" w:cstheme="minorHAnsi"/>
+          <w:sz w:val="24"/>
+          <w:szCs w:val="24"/>
+          <w:lang w:eastAsia="es-ES"/>
+        </w:rPr>
+        <w:t>Ajustó el diseño del campo de búsqueda para mejorar la responsividad en dispositivos móviles.</w:t>
+      </w:r>
+    </w:p>
+    <w:p>
+      <w:pPr>
+        <w:spacing w:before="100" w:beforeAutospacing="1" w:after="100" w:afterAutospacing="1" w:line="240" w:lineRule="auto"/>
+        <w:ind w:left="708"/>
+        <w:rPr>
+          <w:rFonts w:eastAsia="Times New Roman" w:cstheme="minorHAnsi"/>
+          <w:sz w:val="24"/>
+          <w:szCs w:val="24"/>
+          <w:lang w:eastAsia="es-ES"/>
+        </w:rPr>
+      </w:pPr>
+      <w:r>
+        <w:rPr>
+          <w:rFonts w:eastAsia="Times New Roman" w:cstheme="minorHAnsi"/>
+          <w:sz w:val="24"/>
+          <w:szCs w:val="24"/>
+          <w:lang w:eastAsia="es-ES"/>
+        </w:rPr>
+        <w:t xml:space="preserve">• </w:t>
+      </w:r>
+      <w:r>
+        <w:rPr>
+          <w:rFonts w:eastAsia="Times New Roman" w:cstheme="minorHAnsi"/>
+          <w:b/>
+          <w:bCs/>
+          <w:sz w:val="24"/>
+          <w:szCs w:val="24"/>
+          <w:lang w:eastAsia="es-ES"/>
+        </w:rPr>
+        <w:t>Aritz Sanz</w:t>
+      </w:r>
+      <w:r>
+        <w:rPr>
+          <w:rFonts w:eastAsia="Times New Roman" w:cstheme="minorHAnsi"/>
+          <w:sz w:val="24"/>
+          <w:szCs w:val="24"/>
+          <w:lang w:eastAsia="es-ES"/>
+        </w:rPr>
+        <w:t>:</w:t>
+      </w:r>
+    </w:p>
+    <w:p>
+      <w:pPr>
+        <w:pStyle w:val="Prrafodelista"/>
+        <w:numPr>
+          <w:ilvl w:val="0"/>
+          <w:numId w:val="9"/>
+        </w:numPr>
+        <w:spacing w:before="100" w:beforeAutospacing="1" w:after="100" w:afterAutospacing="1" w:line="240" w:lineRule="auto"/>
+        <w:rPr>
+          <w:rFonts w:eastAsia="Times New Roman" w:cstheme="minorHAnsi"/>
+          <w:sz w:val="24"/>
+          <w:szCs w:val="24"/>
+          <w:lang w:eastAsia="es-ES"/>
+        </w:rPr>
+      </w:pPr>
+      <w:r>
+        <w:rPr>
+          <w:rFonts w:eastAsia="Times New Roman" w:cstheme="minorHAnsi"/>
+          <w:sz w:val="24"/>
+          <w:szCs w:val="24"/>
+          <w:lang w:eastAsia="es-ES"/>
+        </w:rPr>
+        <w:t>Agregó lógica para mostrar el botón de descarga únicamente en el último mensaje del bot, mejorando la usabilidad.</w:t>
+      </w:r>
+    </w:p>
+    <w:p>
+      <w:pPr>
+        <w:spacing w:before="100" w:beforeAutospacing="1" w:after="100" w:afterAutospacing="1" w:line="240" w:lineRule="auto"/>
+        <w:outlineLvl w:val="2"/>
+        <w:rPr>
+          <w:rFonts w:eastAsia="Times New Roman" w:cstheme="minorHAnsi"/>
+          <w:b/>
+          <w:bCs/>
+          <w:sz w:val="24"/>
+          <w:szCs w:val="24"/>
+          <w:lang w:eastAsia="es-ES"/>
+        </w:rPr>
+      </w:pPr>
+      <w:r>
+        <w:rPr>
+          <w:rFonts w:eastAsia="Times New Roman" w:cstheme="minorHAnsi"/>
+          <w:b/>
+          <w:bCs/>
+          <w:sz w:val="24"/>
+          <w:szCs w:val="24"/>
+          <w:lang w:eastAsia="es-ES"/>
+        </w:rPr>
+        <w:t>Documentación y mantenimiento</w:t>
+      </w:r>
+    </w:p>
+    <w:p>
+      <w:pPr>
+        <w:spacing w:before="100" w:beforeAutospacing="1" w:after="100" w:afterAutospacing="1" w:line="240" w:lineRule="auto"/>
+        <w:ind w:left="708"/>
+        <w:rPr>
+          <w:rFonts w:eastAsia="Times New Roman" w:cstheme="minorHAnsi"/>
+          <w:sz w:val="24"/>
+          <w:szCs w:val="24"/>
+          <w:lang w:eastAsia="es-ES"/>
+        </w:rPr>
+      </w:pPr>
+      <w:r>
+        <w:rPr>
+          <w:rFonts w:eastAsia="Times New Roman" w:cstheme="minorHAnsi"/>
+          <w:sz w:val="24"/>
+          <w:szCs w:val="24"/>
+          <w:lang w:eastAsia="es-ES"/>
+        </w:rPr>
+        <w:t xml:space="preserve">• </w:t>
+      </w:r>
+      <w:r>
+        <w:rPr>
+          <w:rFonts w:eastAsia="Times New Roman" w:cstheme="minorHAnsi"/>
+          <w:b/>
+          <w:bCs/>
+          <w:sz w:val="24"/>
+          <w:szCs w:val="24"/>
+          <w:lang w:eastAsia="es-ES"/>
+        </w:rPr>
+        <w:t>Santiago Francés</w:t>
+      </w:r>
+      <w:r>
+        <w:rPr>
+          <w:rFonts w:eastAsia="Times New Roman" w:cstheme="minorHAnsi"/>
+          <w:sz w:val="24"/>
+          <w:szCs w:val="24"/>
+          <w:lang w:eastAsia="es-ES"/>
+        </w:rPr>
+        <w:t>:</w:t>
+      </w:r>
+    </w:p>
+    <w:p>
+      <w:pPr>
+        <w:pStyle w:val="Prrafodelista"/>
+        <w:numPr>
+          <w:ilvl w:val="0"/>
+          <w:numId w:val="9"/>
+        </w:numPr>
+        <w:spacing w:before="100" w:beforeAutospacing="1" w:after="100" w:afterAutospacing="1" w:line="240" w:lineRule="auto"/>
+        <w:rPr>
+          <w:rFonts w:eastAsia="Times New Roman" w:cstheme="minorHAnsi"/>
+          <w:sz w:val="24"/>
+          <w:szCs w:val="24"/>
+          <w:lang w:eastAsia="es-ES"/>
+        </w:rPr>
+      </w:pPr>
+      <w:r>
+        <w:rPr>
+          <w:rFonts w:eastAsia="Times New Roman" w:cstheme="minorHAnsi"/>
+          <w:sz w:val="24"/>
+          <w:szCs w:val="24"/>
+          <w:lang w:eastAsia="es-ES"/>
+        </w:rPr>
+        <w:t>Actualizó el archivo README.md para reflejar los últimos cambios del proyecto.</w:t>
+      </w:r>
+    </w:p>
+    <w:p>
+      <w:pPr>
+        <w:pStyle w:val="Prrafodelista"/>
+        <w:numPr>
+          <w:ilvl w:val="0"/>
+          <w:numId w:val="9"/>
+        </w:numPr>
+        <w:spacing w:before="100" w:beforeAutospacing="1" w:after="100" w:afterAutospacing="1" w:line="240" w:lineRule="auto"/>
+        <w:rPr>
+          <w:rFonts w:eastAsia="Times New Roman" w:cstheme="minorHAnsi"/>
+          <w:sz w:val="24"/>
+          <w:szCs w:val="24"/>
+          <w:lang w:eastAsia="es-ES"/>
+        </w:rPr>
+      </w:pPr>
+      <w:r>
+        <w:rPr>
+          <w:rFonts w:eastAsia="Times New Roman" w:cstheme="minorHAnsi"/>
+          <w:sz w:val="24"/>
+          <w:szCs w:val="24"/>
+          <w:lang w:eastAsia="es-ES"/>
+        </w:rPr>
+        <w:t>Añadió un documento con los diagramas del proyecto ordenados.</w:t>
+      </w:r>
+    </w:p>
+    <w:p>
+      <w:pPr>
+        <w:spacing w:before="100" w:beforeAutospacing="1" w:after="100" w:afterAutospacing="1" w:line="240" w:lineRule="auto"/>
+        <w:ind w:left="708"/>
+        <w:rPr>
+          <w:rFonts w:eastAsia="Times New Roman" w:cstheme="minorHAnsi"/>
+          <w:sz w:val="24"/>
+          <w:szCs w:val="24"/>
+          <w:lang w:eastAsia="es-ES"/>
+        </w:rPr>
+      </w:pPr>
+      <w:r>
+        <w:rPr>
+          <w:rFonts w:eastAsia="Times New Roman" w:cstheme="minorHAnsi"/>
+          <w:sz w:val="24"/>
+          <w:szCs w:val="24"/>
+          <w:lang w:eastAsia="es-ES"/>
+        </w:rPr>
+        <w:t xml:space="preserve">• </w:t>
+      </w:r>
+      <w:r>
+        <w:rPr>
+          <w:rFonts w:eastAsia="Times New Roman" w:cstheme="minorHAnsi"/>
+          <w:b/>
+          <w:bCs/>
+          <w:sz w:val="24"/>
+          <w:szCs w:val="24"/>
+          <w:lang w:eastAsia="es-ES"/>
+        </w:rPr>
+        <w:t>Álvaro Gutierre</w:t>
+      </w:r>
+      <w:r>
+        <w:rPr>
+          <w:rFonts w:eastAsia="Times New Roman" w:cstheme="minorHAnsi"/>
+          <w:sz w:val="24"/>
+          <w:szCs w:val="24"/>
+          <w:lang w:eastAsia="es-ES"/>
+        </w:rPr>
+        <w:t>:</w:t>
+      </w:r>
+    </w:p>
+    <w:p>
+      <w:pPr>
+        <w:pStyle w:val="Prrafodelista"/>
+        <w:numPr>
+          <w:ilvl w:val="0"/>
+          <w:numId w:val="10"/>
+        </w:numPr>
+        <w:spacing w:before="100" w:beforeAutospacing="1" w:after="100" w:afterAutospacing="1" w:line="240" w:lineRule="auto"/>
+        <w:rPr>
+          <w:rFonts w:eastAsia="Times New Roman" w:cstheme="minorHAnsi"/>
+          <w:sz w:val="24"/>
+          <w:szCs w:val="24"/>
+          <w:lang w:eastAsia="es-ES"/>
+        </w:rPr>
+      </w:pPr>
+      <w:r>
+        <w:rPr>
+          <w:rFonts w:eastAsia="Times New Roman" w:cstheme="minorHAnsi"/>
+          <w:sz w:val="24"/>
+          <w:szCs w:val="24"/>
+          <w:lang w:eastAsia="es-ES"/>
+        </w:rPr>
+        <w:t>Eliminó archivos innecesarios como el documento .docx de diagramas y el archivo .rar de análisis semanal.</w:t>
+      </w:r>
+    </w:p>
+    <w:p>
+      <w:pPr>
+        <w:spacing w:before="100" w:beforeAutospacing="1" w:after="100" w:afterAutospacing="1" w:line="240" w:lineRule="auto"/>
+        <w:ind w:left="708"/>
+        <w:rPr>
+          <w:rFonts w:eastAsia="Times New Roman" w:cstheme="minorHAnsi"/>
+          <w:sz w:val="24"/>
+          <w:szCs w:val="24"/>
+          <w:lang w:eastAsia="es-ES"/>
+        </w:rPr>
+      </w:pPr>
+      <w:r>
+        <w:rPr>
+          <w:rFonts w:eastAsia="Times New Roman" w:cstheme="minorHAnsi"/>
+          <w:sz w:val="24"/>
+          <w:szCs w:val="24"/>
+          <w:lang w:eastAsia="es-ES"/>
+        </w:rPr>
+        <w:t xml:space="preserve">• </w:t>
+      </w:r>
+      <w:r>
+        <w:rPr>
+          <w:rFonts w:eastAsia="Times New Roman" w:cstheme="minorHAnsi"/>
+          <w:b/>
+          <w:bCs/>
+          <w:sz w:val="24"/>
+          <w:szCs w:val="24"/>
+          <w:lang w:eastAsia="es-ES"/>
+        </w:rPr>
+        <w:t>Eimar Ramos</w:t>
+      </w:r>
+      <w:r>
+        <w:rPr>
+          <w:rFonts w:eastAsia="Times New Roman" w:cstheme="minorHAnsi"/>
+          <w:sz w:val="24"/>
+          <w:szCs w:val="24"/>
+          <w:lang w:eastAsia="es-ES"/>
+        </w:rPr>
+        <w:t>:</w:t>
+      </w:r>
+    </w:p>
+    <w:p>
+      <w:pPr>
+        <w:pStyle w:val="Prrafodelista"/>
+        <w:numPr>
+          <w:ilvl w:val="0"/>
+          <w:numId w:val="10"/>
+        </w:numPr>
+        <w:spacing w:before="100" w:beforeAutospacing="1" w:after="100" w:afterAutospacing="1" w:line="240" w:lineRule="auto"/>
+        <w:rPr>
+          <w:rFonts w:eastAsia="Times New Roman" w:cstheme="minorHAnsi"/>
+          <w:sz w:val="24"/>
+          <w:szCs w:val="24"/>
+          <w:lang w:eastAsia="es-ES"/>
+        </w:rPr>
+      </w:pPr>
+      <w:r>
+        <w:rPr>
+          <w:rFonts w:eastAsia="Times New Roman" w:cstheme="minorHAnsi"/>
+          <w:sz w:val="24"/>
+          <w:szCs w:val="24"/>
+          <w:lang w:eastAsia="es-ES"/>
+        </w:rPr>
+        <w:t>Eliminó archivo de configuración de entorno para CleanFix-frontend, manteniendo el repositorio limpio.</w:t>
+      </w:r>
+    </w:p>
+    <w:p>
+      <w:pPr>
+        <w:spacing w:before="100" w:beforeAutospacing="1" w:after="100" w:afterAutospacing="1" w:line="240" w:lineRule="auto"/>
+        <w:outlineLvl w:val="2"/>
+        <w:rPr>
+          <w:rFonts w:eastAsia="Times New Roman" w:cstheme="minorHAnsi"/>
+          <w:b/>
+          <w:bCs/>
+          <w:sz w:val="24"/>
+          <w:szCs w:val="24"/>
+          <w:lang w:eastAsia="es-ES"/>
+        </w:rPr>
+      </w:pPr>
+      <w:r>
+        <w:rPr>
+          <w:rFonts w:ascii="Calibri" w:eastAsia="Times New Roman" w:hAnsi="Calibri" w:cs="Calibri"/>
+          <w:b/>
+          <w:bCs/>
+          <w:sz w:val="24"/>
+          <w:szCs w:val="24"/>
+          <w:lang w:eastAsia="es-ES"/>
+        </w:rPr>
+        <w:t>🧩</w:t>
+      </w:r>
+      <w:r>
+        <w:rPr>
+          <w:rFonts w:eastAsia="Times New Roman" w:cstheme="minorHAnsi"/>
+          <w:b/>
+          <w:bCs/>
+          <w:sz w:val="24"/>
+          <w:szCs w:val="24"/>
+          <w:lang w:eastAsia="es-ES"/>
+        </w:rPr>
+        <w:t xml:space="preserve"> Resumen general del día</w:t>
+      </w:r>
+    </w:p>
+    <w:p>
+      <w:pPr>
+        <w:spacing w:before="100" w:beforeAutospacing="1" w:after="100" w:afterAutospacing="1" w:line="240" w:lineRule="auto"/>
+        <w:ind w:left="708"/>
+        <w:rPr>
+          <w:rFonts w:eastAsia="Times New Roman" w:cstheme="minorHAnsi"/>
+          <w:sz w:val="24"/>
+          <w:szCs w:val="24"/>
+          <w:lang w:eastAsia="es-ES"/>
+        </w:rPr>
+      </w:pPr>
+      <w:r>
+        <w:rPr>
+          <w:rFonts w:eastAsia="Times New Roman" w:cstheme="minorHAnsi"/>
+          <w:sz w:val="24"/>
+          <w:szCs w:val="24"/>
+          <w:lang w:eastAsia="es-ES"/>
+        </w:rPr>
+        <w:t>• Se integraron múltiples cambios mediante merges desde la rama principal, asegurando la coherencia del proyecto.</w:t>
+      </w:r>
+    </w:p>
+    <w:p>
+      <w:pPr>
+        <w:spacing w:before="100" w:beforeAutospacing="1" w:after="100" w:afterAutospacing="1" w:line="240" w:lineRule="auto"/>
+        <w:ind w:left="708"/>
+        <w:rPr>
+          <w:rFonts w:eastAsia="Times New Roman" w:cstheme="minorHAnsi"/>
+          <w:sz w:val="24"/>
+          <w:szCs w:val="24"/>
+          <w:lang w:eastAsia="es-ES"/>
+        </w:rPr>
+      </w:pPr>
+      <w:r>
+        <w:rPr>
+          <w:rFonts w:eastAsia="Times New Roman" w:cstheme="minorHAnsi"/>
+          <w:sz w:val="24"/>
+          <w:szCs w:val="24"/>
+          <w:lang w:eastAsia="es-ES"/>
+        </w:rPr>
+        <w:t>• Se reforzó la lógica de negocio en el manejo de facturas, respuestas del bot y extracción de datos.</w:t>
+      </w:r>
+    </w:p>
+    <w:p>
+      <w:pPr>
+        <w:spacing w:before="100" w:beforeAutospacing="1" w:after="100" w:afterAutospacing="1" w:line="240" w:lineRule="auto"/>
+        <w:ind w:left="708"/>
+        <w:rPr>
+          <w:rFonts w:eastAsia="Times New Roman" w:cstheme="minorHAnsi"/>
+          <w:sz w:val="24"/>
+          <w:szCs w:val="24"/>
+          <w:lang w:eastAsia="es-ES"/>
+        </w:rPr>
+      </w:pPr>
+      <w:r>
+        <w:rPr>
+          <w:rFonts w:eastAsia="Times New Roman" w:cstheme="minorHAnsi"/>
+          <w:sz w:val="24"/>
+          <w:szCs w:val="24"/>
+          <w:lang w:eastAsia="es-ES"/>
+        </w:rPr>
+        <w:t>• Se mejoró la experiencia del usuario con ajustes visuales y mejoras en la interacción del chat.</w:t>
+      </w:r>
+    </w:p>
+    <w:p>
+      <w:pPr>
+        <w:spacing w:before="100" w:beforeAutospacing="1" w:after="100" w:afterAutospacing="1" w:line="240" w:lineRule="auto"/>
+        <w:ind w:left="708"/>
+        <w:rPr>
+          <w:rFonts w:eastAsia="Times New Roman" w:cstheme="minorHAnsi"/>
+          <w:sz w:val="24"/>
+          <w:szCs w:val="24"/>
+          <w:lang w:eastAsia="es-ES"/>
+        </w:rPr>
+      </w:pPr>
+      <w:r>
+        <w:rPr>
+          <w:rFonts w:eastAsia="Times New Roman" w:cstheme="minorHAnsi"/>
+          <w:sz w:val="24"/>
+          <w:szCs w:val="24"/>
+          <w:lang w:eastAsia="es-ES"/>
+        </w:rPr>
+        <w:t>• Se actualizó la documentación y se realizó limpieza de archivos innecesarios en el repositorio.</w:t>
+      </w:r>
+    </w:p>
+    <w:p>
+      <w:pPr>
+        <w:pStyle w:val="NormalWeb"/>
+        <w:ind w:left="708"/>
+        <w:rPr>
+          <w:rFonts w:asciiTheme="minorHAnsi" w:hAnsiTheme="minorHAnsi" w:cstheme="minorHAnsi"/>
+        </w:rPr>
+      </w:pPr>
+    </w:p>
+    <w:p/>
+    <w:p/>
+    <w:p>
+      <w:pPr>
+        <w:rPr>
+          <w:b/>
+          <w:sz w:val="48"/>
+          <w:szCs w:val="48"/>
+          <w:u w:val="single"/>
+        </w:rPr>
+      </w:pPr>
+      <w:r>
+        <w:rPr>
+          <w:b/>
+          <w:sz w:val="48"/>
+          <w:szCs w:val="48"/>
+        </w:rPr>
+        <w:lastRenderedPageBreak/>
+        <w:t xml:space="preserve">Resumen CleanFix trabajo día 03/09/25 </w:t>
+      </w:r>
+    </w:p>
+    <w:p>
+      <w:pPr>
+        <w:pStyle w:val="Ttulo3"/>
+        <w:rPr>
+          <w:rFonts w:asciiTheme="minorHAnsi" w:hAnsiTheme="minorHAnsi" w:cstheme="minorHAnsi"/>
+          <w:sz w:val="24"/>
+          <w:szCs w:val="24"/>
+        </w:rPr>
+      </w:pPr>
+      <w:r>
+        <w:rPr>
+          <w:rFonts w:asciiTheme="minorHAnsi" w:hAnsiTheme="minorHAnsi" w:cstheme="minorHAnsi"/>
+          <w:sz w:val="24"/>
+          <w:szCs w:val="24"/>
+        </w:rPr>
+        <w:t>Merge de ramas</w:t>
+      </w:r>
+    </w:p>
+    <w:p>
+      <w:pPr>
+        <w:pStyle w:val="NormalWeb"/>
+        <w:ind w:left="708"/>
+        <w:rPr>
+          <w:rFonts w:asciiTheme="minorHAnsi" w:hAnsiTheme="minorHAnsi" w:cstheme="minorHAnsi"/>
+        </w:rPr>
+      </w:pPr>
+      <w:r>
+        <w:rPr>
+          <w:rFonts w:asciiTheme="minorHAnsi" w:hAnsiTheme="minorHAnsi" w:cstheme="minorHAnsi"/>
+        </w:rPr>
+        <w:t xml:space="preserve">• </w:t>
+      </w:r>
+      <w:r>
+        <w:rPr>
+          <w:rStyle w:val="Textoennegrita"/>
+          <w:rFonts w:asciiTheme="minorHAnsi" w:hAnsiTheme="minorHAnsi" w:cstheme="minorHAnsi"/>
+        </w:rPr>
+        <w:t>Achediez</w:t>
+      </w:r>
+      <w:r>
+        <w:rPr>
+          <w:rFonts w:asciiTheme="minorHAnsi" w:hAnsiTheme="minorHAnsi" w:cstheme="minorHAnsi"/>
+        </w:rPr>
+        <w:t>:</w:t>
+      </w:r>
+    </w:p>
+    <w:p>
+      <w:pPr>
+        <w:pStyle w:val="NormalWeb"/>
+        <w:numPr>
+          <w:ilvl w:val="0"/>
+          <w:numId w:val="10"/>
+        </w:numPr>
+        <w:rPr>
+          <w:rFonts w:asciiTheme="minorHAnsi" w:hAnsiTheme="minorHAnsi" w:cstheme="minorHAnsi"/>
+        </w:rPr>
+      </w:pPr>
+      <w:r>
+        <w:rPr>
+          <w:rFonts w:asciiTheme="minorHAnsi" w:hAnsiTheme="minorHAnsi" w:cstheme="minorHAnsi"/>
+        </w:rPr>
+        <w:t>Realizó merge desde la rama master para mantener la sincronización del código base.</w:t>
+      </w:r>
+    </w:p>
+    <w:p>
+      <w:pPr>
+        <w:pStyle w:val="NormalWeb"/>
+        <w:ind w:left="360" w:firstLine="348"/>
+        <w:rPr>
+          <w:rFonts w:asciiTheme="minorHAnsi" w:hAnsiTheme="minorHAnsi" w:cstheme="minorHAnsi"/>
+        </w:rPr>
+      </w:pPr>
+      <w:r>
+        <w:rPr>
+          <w:rFonts w:asciiTheme="minorHAnsi" w:hAnsiTheme="minorHAnsi" w:cstheme="minorHAnsi"/>
+        </w:rPr>
+        <w:t xml:space="preserve">• </w:t>
+      </w:r>
+      <w:r>
+        <w:rPr>
+          <w:rStyle w:val="Textoennegrita"/>
+          <w:rFonts w:asciiTheme="minorHAnsi" w:hAnsiTheme="minorHAnsi" w:cstheme="minorHAnsi"/>
+        </w:rPr>
+        <w:t>Alvaro Gutierre</w:t>
+      </w:r>
+      <w:r>
+        <w:rPr>
+          <w:rFonts w:asciiTheme="minorHAnsi" w:hAnsiTheme="minorHAnsi" w:cstheme="minorHAnsi"/>
+        </w:rPr>
+        <w:t>:</w:t>
+      </w:r>
+    </w:p>
+    <w:p>
+      <w:pPr>
+        <w:pStyle w:val="NormalWeb"/>
+        <w:numPr>
+          <w:ilvl w:val="0"/>
+          <w:numId w:val="10"/>
+        </w:numPr>
+        <w:rPr>
+          <w:rFonts w:asciiTheme="minorHAnsi" w:hAnsiTheme="minorHAnsi" w:cstheme="minorHAnsi"/>
+        </w:rPr>
+      </w:pPr>
+      <w:r>
+        <w:rPr>
+          <w:rFonts w:asciiTheme="minorHAnsi" w:hAnsiTheme="minorHAnsi" w:cstheme="minorHAnsi"/>
+        </w:rPr>
+        <w:t>Integró los últimos cambios del repositorio mediante merge desde master, asegurando la coherencia del componente de facturación.</w:t>
+      </w:r>
+    </w:p>
+    <w:p>
+      <w:pPr>
+        <w:pStyle w:val="Ttulo3"/>
+        <w:rPr>
+          <w:rFonts w:asciiTheme="minorHAnsi" w:hAnsiTheme="minorHAnsi" w:cstheme="minorHAnsi"/>
+          <w:sz w:val="24"/>
+          <w:szCs w:val="24"/>
+        </w:rPr>
+      </w:pPr>
+      <w:r>
+        <w:rPr>
+          <w:rFonts w:asciiTheme="minorHAnsi" w:hAnsiTheme="minorHAnsi" w:cstheme="minorHAnsi"/>
+          <w:sz w:val="24"/>
+          <w:szCs w:val="24"/>
+        </w:rPr>
+        <w:t>Backend y lógica de negocio</w:t>
+      </w:r>
+    </w:p>
+    <w:p>
+      <w:pPr>
+        <w:pStyle w:val="NormalWeb"/>
+        <w:ind w:left="708"/>
+        <w:rPr>
+          <w:rFonts w:asciiTheme="minorHAnsi" w:hAnsiTheme="minorHAnsi" w:cstheme="minorHAnsi"/>
+        </w:rPr>
+      </w:pPr>
+      <w:r>
+        <w:rPr>
+          <w:rFonts w:asciiTheme="minorHAnsi" w:hAnsiTheme="minorHAnsi" w:cstheme="minorHAnsi"/>
+        </w:rPr>
+        <w:t xml:space="preserve">• </w:t>
+      </w:r>
+      <w:r>
+        <w:rPr>
+          <w:rStyle w:val="Textoennegrita"/>
+          <w:rFonts w:asciiTheme="minorHAnsi" w:hAnsiTheme="minorHAnsi" w:cstheme="minorHAnsi"/>
+        </w:rPr>
+        <w:t>Álvaro Gutierre</w:t>
+      </w:r>
+      <w:r>
+        <w:rPr>
+          <w:rFonts w:asciiTheme="minorHAnsi" w:hAnsiTheme="minorHAnsi" w:cstheme="minorHAnsi"/>
+        </w:rPr>
+        <w:t>:</w:t>
+      </w:r>
+    </w:p>
+    <w:p>
+      <w:pPr>
+        <w:pStyle w:val="NormalWeb"/>
+        <w:numPr>
+          <w:ilvl w:val="0"/>
+          <w:numId w:val="10"/>
+        </w:numPr>
+        <w:rPr>
+          <w:rFonts w:asciiTheme="minorHAnsi" w:hAnsiTheme="minorHAnsi" w:cstheme="minorHAnsi"/>
+        </w:rPr>
+      </w:pPr>
+      <w:r>
+        <w:rPr>
+          <w:rFonts w:asciiTheme="minorHAnsi" w:hAnsiTheme="minorHAnsi" w:cstheme="minorHAnsi"/>
+        </w:rPr>
+        <w:t>Mejoró el manejo de facturas en el componente de chat, añadiendo soporte para envío por correo electrónico y opciones de descarga.</w:t>
+      </w:r>
+    </w:p>
+    <w:p>
+      <w:pPr>
+        <w:pStyle w:val="NormalWeb"/>
+        <w:numPr>
+          <w:ilvl w:val="0"/>
+          <w:numId w:val="10"/>
+        </w:numPr>
+        <w:rPr>
+          <w:rFonts w:asciiTheme="minorHAnsi" w:hAnsiTheme="minorHAnsi" w:cstheme="minorHAnsi"/>
+        </w:rPr>
+      </w:pPr>
+      <w:r>
+        <w:rPr>
+          <w:rFonts w:asciiTheme="minorHAnsi" w:hAnsiTheme="minorHAnsi" w:cstheme="minorHAnsi"/>
+        </w:rPr>
+        <w:t>Refinó el formato de salida de la factura, optimizando su presentación para el usuario final.</w:t>
+      </w:r>
+    </w:p>
+    <w:p>
+      <w:pPr>
+        <w:pStyle w:val="Ttulo3"/>
+        <w:rPr>
+          <w:rFonts w:asciiTheme="minorHAnsi" w:hAnsiTheme="minorHAnsi" w:cstheme="minorHAnsi"/>
+          <w:sz w:val="24"/>
+          <w:szCs w:val="24"/>
+        </w:rPr>
+      </w:pPr>
+      <w:r>
+        <w:rPr>
+          <w:rFonts w:asciiTheme="minorHAnsi" w:hAnsiTheme="minorHAnsi" w:cstheme="minorHAnsi"/>
+          <w:sz w:val="24"/>
+          <w:szCs w:val="24"/>
+        </w:rPr>
+        <w:t>Frontend y componentes visuales</w:t>
+      </w:r>
+    </w:p>
+    <w:p>
+      <w:pPr>
+        <w:pStyle w:val="NormalWeb"/>
+        <w:ind w:left="708"/>
+        <w:rPr>
+          <w:rFonts w:asciiTheme="minorHAnsi" w:hAnsiTheme="minorHAnsi" w:cstheme="minorHAnsi"/>
+        </w:rPr>
+      </w:pPr>
+      <w:r>
+        <w:rPr>
+          <w:rFonts w:asciiTheme="minorHAnsi" w:hAnsiTheme="minorHAnsi" w:cstheme="minorHAnsi"/>
+        </w:rPr>
+        <w:t xml:space="preserve">• </w:t>
+      </w:r>
+      <w:r>
+        <w:rPr>
+          <w:rStyle w:val="Textoennegrita"/>
+          <w:rFonts w:asciiTheme="minorHAnsi" w:hAnsiTheme="minorHAnsi" w:cstheme="minorHAnsi"/>
+        </w:rPr>
+        <w:t>Eimar Ramos</w:t>
+      </w:r>
+      <w:r>
+        <w:rPr>
+          <w:rFonts w:asciiTheme="minorHAnsi" w:hAnsiTheme="minorHAnsi" w:cstheme="minorHAnsi"/>
+        </w:rPr>
+        <w:t>:</w:t>
+      </w:r>
+    </w:p>
+    <w:p>
+      <w:pPr>
+        <w:pStyle w:val="NormalWeb"/>
+        <w:numPr>
+          <w:ilvl w:val="0"/>
+          <w:numId w:val="12"/>
+        </w:numPr>
+        <w:rPr>
+          <w:rFonts w:asciiTheme="minorHAnsi" w:hAnsiTheme="minorHAnsi" w:cstheme="minorHAnsi"/>
+        </w:rPr>
+      </w:pPr>
+      <w:r>
+        <w:rPr>
+          <w:rFonts w:asciiTheme="minorHAnsi" w:hAnsiTheme="minorHAnsi" w:cstheme="minorHAnsi"/>
+        </w:rPr>
+        <w:t>Añadió animaciones de entrada en los componentes de la página de inicio, mejorando la experiencia visual</w:t>
+      </w:r>
+      <w:r>
+        <w:rPr>
+          <w:rFonts w:asciiTheme="minorHAnsi" w:hAnsiTheme="minorHAnsi" w:cstheme="minorHAnsi"/>
+        </w:rPr>
+        <w:t>.</w:t>
+      </w:r>
+    </w:p>
+    <w:p>
+      <w:pPr>
+        <w:pStyle w:val="NormalWeb"/>
+        <w:numPr>
+          <w:ilvl w:val="0"/>
+          <w:numId w:val="12"/>
+        </w:numPr>
+        <w:rPr>
+          <w:rFonts w:asciiTheme="minorHAnsi" w:hAnsiTheme="minorHAnsi" w:cstheme="minorHAnsi"/>
+        </w:rPr>
+      </w:pPr>
+      <w:r>
+        <w:rPr>
+          <w:rFonts w:asciiTheme="minorHAnsi" w:hAnsiTheme="minorHAnsi" w:cstheme="minorHAnsi"/>
+        </w:rPr>
+        <w:t>Actualizó clases CSS para mantener la consistencia del diseño.</w:t>
+      </w:r>
+    </w:p>
+    <w:p>
+      <w:pPr>
+        <w:pStyle w:val="Ttulo3"/>
+        <w:rPr>
+          <w:rFonts w:asciiTheme="minorHAnsi" w:hAnsiTheme="minorHAnsi" w:cstheme="minorHAnsi"/>
+          <w:sz w:val="24"/>
+          <w:szCs w:val="24"/>
+        </w:rPr>
+      </w:pPr>
+      <w:r>
+        <w:rPr>
+          <w:rFonts w:asciiTheme="minorHAnsi" w:hAnsiTheme="minorHAnsi" w:cstheme="minorHAnsi"/>
+          <w:sz w:val="24"/>
+          <w:szCs w:val="24"/>
+        </w:rPr>
+        <w:t>Documentación y mantenimiento</w:t>
+      </w:r>
+    </w:p>
+    <w:p>
+      <w:pPr>
+        <w:pStyle w:val="NormalWeb"/>
+        <w:ind w:left="708"/>
+        <w:rPr>
+          <w:rFonts w:asciiTheme="minorHAnsi" w:hAnsiTheme="minorHAnsi" w:cstheme="minorHAnsi"/>
+        </w:rPr>
+      </w:pPr>
+      <w:r>
+        <w:rPr>
+          <w:rFonts w:asciiTheme="minorHAnsi" w:hAnsiTheme="minorHAnsi" w:cstheme="minorHAnsi"/>
+        </w:rPr>
+        <w:t xml:space="preserve">• </w:t>
+      </w:r>
+      <w:r>
+        <w:rPr>
+          <w:rStyle w:val="Textoennegrita"/>
+          <w:rFonts w:asciiTheme="minorHAnsi" w:hAnsiTheme="minorHAnsi" w:cstheme="minorHAnsi"/>
+        </w:rPr>
+        <w:t>Santiago Francés</w:t>
+      </w:r>
+      <w:r>
+        <w:rPr>
+          <w:rFonts w:asciiTheme="minorHAnsi" w:hAnsiTheme="minorHAnsi" w:cstheme="minorHAnsi"/>
+        </w:rPr>
+        <w:t>:</w:t>
+      </w:r>
+    </w:p>
+    <w:p>
+      <w:pPr>
+        <w:pStyle w:val="NormalWeb"/>
+        <w:numPr>
+          <w:ilvl w:val="0"/>
+          <w:numId w:val="13"/>
+        </w:numPr>
+        <w:rPr>
+          <w:rFonts w:asciiTheme="minorHAnsi" w:hAnsiTheme="minorHAnsi" w:cstheme="minorHAnsi"/>
+        </w:rPr>
+      </w:pPr>
+      <w:r>
+        <w:rPr>
+          <w:rFonts w:asciiTheme="minorHAnsi" w:hAnsiTheme="minorHAnsi" w:cstheme="minorHAnsi"/>
+        </w:rPr>
+        <w:t>Subió archivos adicionales al repositorio, contribuyendo a la documentación del proyecto.</w:t>
+      </w:r>
+    </w:p>
+    <w:p>
+      <w:pPr>
+        <w:pStyle w:val="Ttulo3"/>
+        <w:rPr>
+          <w:rFonts w:asciiTheme="minorHAnsi" w:hAnsiTheme="minorHAnsi" w:cstheme="minorHAnsi"/>
+          <w:sz w:val="24"/>
+          <w:szCs w:val="24"/>
+        </w:rPr>
+      </w:pPr>
+      <w:r>
+        <w:rPr>
+          <w:rFonts w:asciiTheme="minorHAnsi" w:hAnsiTheme="minorHAnsi" w:cstheme="minorHAnsi"/>
+          <w:sz w:val="24"/>
+          <w:szCs w:val="24"/>
+        </w:rPr>
+        <w:t>Resumen general del día</w:t>
+      </w:r>
+    </w:p>
+    <w:p>
+      <w:pPr>
+        <w:pStyle w:val="NormalWeb"/>
+        <w:ind w:left="708"/>
+        <w:rPr>
+          <w:rFonts w:asciiTheme="minorHAnsi" w:hAnsiTheme="minorHAnsi" w:cstheme="minorHAnsi"/>
+        </w:rPr>
+      </w:pPr>
+      <w:r>
+        <w:rPr>
+          <w:rFonts w:asciiTheme="minorHAnsi" w:hAnsiTheme="minorHAnsi" w:cstheme="minorHAnsi"/>
+        </w:rPr>
+        <w:t>• Se integraron cambios clave mediante merges desde la rama principal.</w:t>
+      </w:r>
+    </w:p>
+    <w:p>
+      <w:pPr>
+        <w:pStyle w:val="NormalWeb"/>
+        <w:ind w:left="708"/>
+        <w:rPr>
+          <w:rFonts w:asciiTheme="minorHAnsi" w:hAnsiTheme="minorHAnsi" w:cstheme="minorHAnsi"/>
+        </w:rPr>
+      </w:pPr>
+      <w:r>
+        <w:rPr>
+          <w:rFonts w:asciiTheme="minorHAnsi" w:hAnsiTheme="minorHAnsi" w:cstheme="minorHAnsi"/>
+        </w:rPr>
+        <w:t>• Se fortaleció la lógica de negocio en el manejo de facturas, incluyendo mejoras en formato y funcionalidad.</w:t>
+      </w:r>
+    </w:p>
+    <w:p>
+      <w:pPr>
+        <w:pStyle w:val="NormalWeb"/>
+        <w:ind w:left="708"/>
+        <w:rPr>
+          <w:rFonts w:asciiTheme="minorHAnsi" w:hAnsiTheme="minorHAnsi" w:cstheme="minorHAnsi"/>
+        </w:rPr>
+      </w:pPr>
+      <w:r>
+        <w:rPr>
+          <w:rFonts w:asciiTheme="minorHAnsi" w:hAnsiTheme="minorHAnsi" w:cstheme="minorHAnsi"/>
+        </w:rPr>
+        <w:t>• Se mejoró la experiencia visual en la página de inicio con animaciones y ajustes de estilo.</w:t>
+      </w:r>
+    </w:p>
+    <w:p>
+      <w:pPr>
+        <w:pStyle w:val="NormalWeb"/>
+        <w:ind w:left="708"/>
+        <w:rPr>
+          <w:rFonts w:asciiTheme="minorHAnsi" w:hAnsiTheme="minorHAnsi" w:cstheme="minorHAnsi"/>
+        </w:rPr>
+      </w:pPr>
       <w:bookmarkStart w:id="0" w:name="_GoBack"/>
       <w:bookmarkEnd w:id="0"/>
       <w:r>
@@ -810,7 +2617,7 @@
           <w:rFonts w:asciiTheme="minorHAnsi" w:hAnsiTheme="minorHAnsi" w:cstheme="minorHAnsi"/>
         </w:rPr>
         <w:lastRenderedPageBreak/>
-        <w:t>• Se fortaleció la trazabilidad y modularidad del backend.</w:t>
+        <w:t>• Se añadieron archivos relevantes para la documentación del proyecto.</w:t>
       </w:r>
     </w:p>
     <w:p/>
@@ -942,7 +2749,7 @@
   <w:abstractNum w:abstractNumId="1" w15:restartNumberingAfterBreak="0">
     <w:nsid w:val="069C434A"/>
     <w:multiLevelType w:val="hybridMultilevel"/>
-    <w:tmpl w:val="83B6591C"/>
+    <w:tmpl w:val="81229414"/>
     <w:lvl w:ilvl="0" w:tplc="0C0A0003">
       <w:start w:val="1"/>
       <w:numFmt w:val="bullet"/>
@@ -1166,6 +2973,458 @@
     </w:lvl>
   </w:abstractNum>
   <w:abstractNum w:abstractNumId="3" w15:restartNumberingAfterBreak="0">
+    <w:nsid w:val="0ECB238E"/>
+    <w:multiLevelType w:val="hybridMultilevel"/>
+    <w:tmpl w:val="5B5A1748"/>
+    <w:lvl w:ilvl="0" w:tplc="0C0A0003">
+      <w:start w:val="1"/>
+      <w:numFmt w:val="bullet"/>
+      <w:lvlText w:val="o"/>
+      <w:lvlJc w:val="left"/>
+      <w:pPr>
+        <w:ind w:left="1428" w:hanging="360"/>
+      </w:pPr>
+      <w:rPr>
+        <w:rFonts w:ascii="Courier New" w:hAnsi="Courier New" w:cs="Courier New" w:hint="default"/>
+      </w:rPr>
+    </w:lvl>
+    <w:lvl w:ilvl="1" w:tplc="0C0A0003" w:tentative="1">
+      <w:start w:val="1"/>
+      <w:numFmt w:val="bullet"/>
+      <w:lvlText w:val="o"/>
+      <w:lvlJc w:val="left"/>
+      <w:pPr>
+        <w:ind w:left="2148" w:hanging="360"/>
+      </w:pPr>
+      <w:rPr>
+        <w:rFonts w:ascii="Courier New" w:hAnsi="Courier New" w:cs="Courier New" w:hint="default"/>
+      </w:rPr>
+    </w:lvl>
+    <w:lvl w:ilvl="2" w:tplc="0C0A0005" w:tentative="1">
+      <w:start w:val="1"/>
+      <w:numFmt w:val="bullet"/>
+      <w:lvlText w:val=""/>
+      <w:lvlJc w:val="left"/>
+      <w:pPr>
+        <w:ind w:left="2868" w:hanging="360"/>
+      </w:pPr>
+      <w:rPr>
+        <w:rFonts w:ascii="Wingdings" w:hAnsi="Wingdings" w:hint="default"/>
+      </w:rPr>
+    </w:lvl>
+    <w:lvl w:ilvl="3" w:tplc="0C0A0001" w:tentative="1">
+      <w:start w:val="1"/>
+      <w:numFmt w:val="bullet"/>
+      <w:lvlText w:val=""/>
+      <w:lvlJc w:val="left"/>
+      <w:pPr>
+        <w:ind w:left="3588" w:hanging="360"/>
+      </w:pPr>
+      <w:rPr>
+        <w:rFonts w:ascii="Symbol" w:hAnsi="Symbol" w:hint="default"/>
+      </w:rPr>
+    </w:lvl>
+    <w:lvl w:ilvl="4" w:tplc="0C0A0003" w:tentative="1">
+      <w:start w:val="1"/>
+      <w:numFmt w:val="bullet"/>
+      <w:lvlText w:val="o"/>
+      <w:lvlJc w:val="left"/>
+      <w:pPr>
+        <w:ind w:left="4308" w:hanging="360"/>
+      </w:pPr>
+      <w:rPr>
+        <w:rFonts w:ascii="Courier New" w:hAnsi="Courier New" w:cs="Courier New" w:hint="default"/>
+      </w:rPr>
+    </w:lvl>
+    <w:lvl w:ilvl="5" w:tplc="0C0A0005" w:tentative="1">
+      <w:start w:val="1"/>
+      <w:numFmt w:val="bullet"/>
+      <w:lvlText w:val=""/>
+      <w:lvlJc w:val="left"/>
+      <w:pPr>
+        <w:ind w:left="5028" w:hanging="360"/>
+      </w:pPr>
+      <w:rPr>
+        <w:rFonts w:ascii="Wingdings" w:hAnsi="Wingdings" w:hint="default"/>
+      </w:rPr>
+    </w:lvl>
+    <w:lvl w:ilvl="6" w:tplc="0C0A0001" w:tentative="1">
+      <w:start w:val="1"/>
+      <w:numFmt w:val="bullet"/>
+      <w:lvlText w:val=""/>
+      <w:lvlJc w:val="left"/>
+      <w:pPr>
+        <w:ind w:left="5748" w:hanging="360"/>
+      </w:pPr>
+      <w:rPr>
+        <w:rFonts w:ascii="Symbol" w:hAnsi="Symbol" w:hint="default"/>
+      </w:rPr>
+    </w:lvl>
+    <w:lvl w:ilvl="7" w:tplc="0C0A0003" w:tentative="1">
+      <w:start w:val="1"/>
+      <w:numFmt w:val="bullet"/>
+      <w:lvlText w:val="o"/>
+      <w:lvlJc w:val="left"/>
+      <w:pPr>
+        <w:ind w:left="6468" w:hanging="360"/>
+      </w:pPr>
+      <w:rPr>
+        <w:rFonts w:ascii="Courier New" w:hAnsi="Courier New" w:cs="Courier New" w:hint="default"/>
+      </w:rPr>
+    </w:lvl>
+    <w:lvl w:ilvl="8" w:tplc="0C0A0005" w:tentative="1">
+      <w:start w:val="1"/>
+      <w:numFmt w:val="bullet"/>
+      <w:lvlText w:val=""/>
+      <w:lvlJc w:val="left"/>
+      <w:pPr>
+        <w:ind w:left="7188" w:hanging="360"/>
+      </w:pPr>
+      <w:rPr>
+        <w:rFonts w:ascii="Wingdings" w:hAnsi="Wingdings" w:hint="default"/>
+      </w:rPr>
+    </w:lvl>
+  </w:abstractNum>
+  <w:abstractNum w:abstractNumId="4" w15:restartNumberingAfterBreak="0">
+    <w:nsid w:val="0F6D6BD8"/>
+    <w:multiLevelType w:val="hybridMultilevel"/>
+    <w:tmpl w:val="18061058"/>
+    <w:lvl w:ilvl="0" w:tplc="0C0A0003">
+      <w:start w:val="1"/>
+      <w:numFmt w:val="bullet"/>
+      <w:lvlText w:val="o"/>
+      <w:lvlJc w:val="left"/>
+      <w:pPr>
+        <w:ind w:left="1428" w:hanging="360"/>
+      </w:pPr>
+      <w:rPr>
+        <w:rFonts w:ascii="Courier New" w:hAnsi="Courier New" w:cs="Courier New" w:hint="default"/>
+      </w:rPr>
+    </w:lvl>
+    <w:lvl w:ilvl="1" w:tplc="0C0A0003" w:tentative="1">
+      <w:start w:val="1"/>
+      <w:numFmt w:val="bullet"/>
+      <w:lvlText w:val="o"/>
+      <w:lvlJc w:val="left"/>
+      <w:pPr>
+        <w:ind w:left="2148" w:hanging="360"/>
+      </w:pPr>
+      <w:rPr>
+        <w:rFonts w:ascii="Courier New" w:hAnsi="Courier New" w:cs="Courier New" w:hint="default"/>
+      </w:rPr>
+    </w:lvl>
+    <w:lvl w:ilvl="2" w:tplc="0C0A0005" w:tentative="1">
+      <w:start w:val="1"/>
+      <w:numFmt w:val="bullet"/>
+      <w:lvlText w:val=""/>
+      <w:lvlJc w:val="left"/>
+      <w:pPr>
+        <w:ind w:left="2868" w:hanging="360"/>
+      </w:pPr>
+      <w:rPr>
+        <w:rFonts w:ascii="Wingdings" w:hAnsi="Wingdings" w:hint="default"/>
+      </w:rPr>
+    </w:lvl>
+    <w:lvl w:ilvl="3" w:tplc="0C0A0001" w:tentative="1">
+      <w:start w:val="1"/>
+      <w:numFmt w:val="bullet"/>
+      <w:lvlText w:val=""/>
+      <w:lvlJc w:val="left"/>
+      <w:pPr>
+        <w:ind w:left="3588" w:hanging="360"/>
+      </w:pPr>
+      <w:rPr>
+        <w:rFonts w:ascii="Symbol" w:hAnsi="Symbol" w:hint="default"/>
+      </w:rPr>
+    </w:lvl>
+    <w:lvl w:ilvl="4" w:tplc="0C0A0003" w:tentative="1">
+      <w:start w:val="1"/>
+      <w:numFmt w:val="bullet"/>
+      <w:lvlText w:val="o"/>
+      <w:lvlJc w:val="left"/>
+      <w:pPr>
+        <w:ind w:left="4308" w:hanging="360"/>
+      </w:pPr>
+      <w:rPr>
+        <w:rFonts w:ascii="Courier New" w:hAnsi="Courier New" w:cs="Courier New" w:hint="default"/>
+      </w:rPr>
+    </w:lvl>
+    <w:lvl w:ilvl="5" w:tplc="0C0A0005" w:tentative="1">
+      <w:start w:val="1"/>
+      <w:numFmt w:val="bullet"/>
+      <w:lvlText w:val=""/>
+      <w:lvlJc w:val="left"/>
+      <w:pPr>
+        <w:ind w:left="5028" w:hanging="360"/>
+      </w:pPr>
+      <w:rPr>
+        <w:rFonts w:ascii="Wingdings" w:hAnsi="Wingdings" w:hint="default"/>
+      </w:rPr>
+    </w:lvl>
+    <w:lvl w:ilvl="6" w:tplc="0C0A0001" w:tentative="1">
+      <w:start w:val="1"/>
+      <w:numFmt w:val="bullet"/>
+      <w:lvlText w:val=""/>
+      <w:lvlJc w:val="left"/>
+      <w:pPr>
+        <w:ind w:left="5748" w:hanging="360"/>
+      </w:pPr>
+      <w:rPr>
+        <w:rFonts w:ascii="Symbol" w:hAnsi="Symbol" w:hint="default"/>
+      </w:rPr>
+    </w:lvl>
+    <w:lvl w:ilvl="7" w:tplc="0C0A0003" w:tentative="1">
+      <w:start w:val="1"/>
+      <w:numFmt w:val="bullet"/>
+      <w:lvlText w:val="o"/>
+      <w:lvlJc w:val="left"/>
+      <w:pPr>
+        <w:ind w:left="6468" w:hanging="360"/>
+      </w:pPr>
+      <w:rPr>
+        <w:rFonts w:ascii="Courier New" w:hAnsi="Courier New" w:cs="Courier New" w:hint="default"/>
+      </w:rPr>
+    </w:lvl>
+    <w:lvl w:ilvl="8" w:tplc="0C0A0005" w:tentative="1">
+      <w:start w:val="1"/>
+      <w:numFmt w:val="bullet"/>
+      <w:lvlText w:val=""/>
+      <w:lvlJc w:val="left"/>
+      <w:pPr>
+        <w:ind w:left="7188" w:hanging="360"/>
+      </w:pPr>
+      <w:rPr>
+        <w:rFonts w:ascii="Wingdings" w:hAnsi="Wingdings" w:hint="default"/>
+      </w:rPr>
+    </w:lvl>
+  </w:abstractNum>
+  <w:abstractNum w:abstractNumId="5" w15:restartNumberingAfterBreak="0">
+    <w:nsid w:val="12D23FE5"/>
+    <w:multiLevelType w:val="hybridMultilevel"/>
+    <w:tmpl w:val="2A2EA73E"/>
+    <w:lvl w:ilvl="0" w:tplc="0C0A0003">
+      <w:start w:val="1"/>
+      <w:numFmt w:val="bullet"/>
+      <w:lvlText w:val="o"/>
+      <w:lvlJc w:val="left"/>
+      <w:pPr>
+        <w:ind w:left="1428" w:hanging="360"/>
+      </w:pPr>
+      <w:rPr>
+        <w:rFonts w:ascii="Courier New" w:hAnsi="Courier New" w:cs="Courier New" w:hint="default"/>
+      </w:rPr>
+    </w:lvl>
+    <w:lvl w:ilvl="1" w:tplc="0C0A0003" w:tentative="1">
+      <w:start w:val="1"/>
+      <w:numFmt w:val="bullet"/>
+      <w:lvlText w:val="o"/>
+      <w:lvlJc w:val="left"/>
+      <w:pPr>
+        <w:ind w:left="2148" w:hanging="360"/>
+      </w:pPr>
+      <w:rPr>
+        <w:rFonts w:ascii="Courier New" w:hAnsi="Courier New" w:cs="Courier New" w:hint="default"/>
+      </w:rPr>
+    </w:lvl>
+    <w:lvl w:ilvl="2" w:tplc="0C0A0005" w:tentative="1">
+      <w:start w:val="1"/>
+      <w:numFmt w:val="bullet"/>
+      <w:lvlText w:val=""/>
+      <w:lvlJc w:val="left"/>
+      <w:pPr>
+        <w:ind w:left="2868" w:hanging="360"/>
+      </w:pPr>
+      <w:rPr>
+        <w:rFonts w:ascii="Wingdings" w:hAnsi="Wingdings" w:hint="default"/>
+      </w:rPr>
+    </w:lvl>
+    <w:lvl w:ilvl="3" w:tplc="0C0A0001" w:tentative="1">
+      <w:start w:val="1"/>
+      <w:numFmt w:val="bullet"/>
+      <w:lvlText w:val=""/>
+      <w:lvlJc w:val="left"/>
+      <w:pPr>
+        <w:ind w:left="3588" w:hanging="360"/>
+      </w:pPr>
+      <w:rPr>
+        <w:rFonts w:ascii="Symbol" w:hAnsi="Symbol" w:hint="default"/>
+      </w:rPr>
+    </w:lvl>
+    <w:lvl w:ilvl="4" w:tplc="0C0A0003" w:tentative="1">
+      <w:start w:val="1"/>
+      <w:numFmt w:val="bullet"/>
+      <w:lvlText w:val="o"/>
+      <w:lvlJc w:val="left"/>
+      <w:pPr>
+        <w:ind w:left="4308" w:hanging="360"/>
+      </w:pPr>
+      <w:rPr>
+        <w:rFonts w:ascii="Courier New" w:hAnsi="Courier New" w:cs="Courier New" w:hint="default"/>
+      </w:rPr>
+    </w:lvl>
+    <w:lvl w:ilvl="5" w:tplc="0C0A0005" w:tentative="1">
+      <w:start w:val="1"/>
+      <w:numFmt w:val="bullet"/>
+      <w:lvlText w:val=""/>
+      <w:lvlJc w:val="left"/>
+      <w:pPr>
+        <w:ind w:left="5028" w:hanging="360"/>
+      </w:pPr>
+      <w:rPr>
+        <w:rFonts w:ascii="Wingdings" w:hAnsi="Wingdings" w:hint="default"/>
+      </w:rPr>
+    </w:lvl>
+    <w:lvl w:ilvl="6" w:tplc="0C0A0001" w:tentative="1">
+      <w:start w:val="1"/>
+      <w:numFmt w:val="bullet"/>
+      <w:lvlText w:val=""/>
+      <w:lvlJc w:val="left"/>
+      <w:pPr>
+        <w:ind w:left="5748" w:hanging="360"/>
+      </w:pPr>
+      <w:rPr>
+        <w:rFonts w:ascii="Symbol" w:hAnsi="Symbol" w:hint="default"/>
+      </w:rPr>
+    </w:lvl>
+    <w:lvl w:ilvl="7" w:tplc="0C0A0003" w:tentative="1">
+      <w:start w:val="1"/>
+      <w:numFmt w:val="bullet"/>
+      <w:lvlText w:val="o"/>
+      <w:lvlJc w:val="left"/>
+      <w:pPr>
+        <w:ind w:left="6468" w:hanging="360"/>
+      </w:pPr>
+      <w:rPr>
+        <w:rFonts w:ascii="Courier New" w:hAnsi="Courier New" w:cs="Courier New" w:hint="default"/>
+      </w:rPr>
+    </w:lvl>
+    <w:lvl w:ilvl="8" w:tplc="0C0A0005" w:tentative="1">
+      <w:start w:val="1"/>
+      <w:numFmt w:val="bullet"/>
+      <w:lvlText w:val=""/>
+      <w:lvlJc w:val="left"/>
+      <w:pPr>
+        <w:ind w:left="7188" w:hanging="360"/>
+      </w:pPr>
+      <w:rPr>
+        <w:rFonts w:ascii="Wingdings" w:hAnsi="Wingdings" w:hint="default"/>
+      </w:rPr>
+    </w:lvl>
+  </w:abstractNum>
+  <w:abstractNum w:abstractNumId="6" w15:restartNumberingAfterBreak="0">
+    <w:nsid w:val="1C2439E7"/>
+    <w:multiLevelType w:val="hybridMultilevel"/>
+    <w:tmpl w:val="273A46B2"/>
+    <w:lvl w:ilvl="0" w:tplc="0C0A0003">
+      <w:start w:val="1"/>
+      <w:numFmt w:val="bullet"/>
+      <w:lvlText w:val="o"/>
+      <w:lvlJc w:val="left"/>
+      <w:pPr>
+        <w:ind w:left="1428" w:hanging="360"/>
+      </w:pPr>
+      <w:rPr>
+        <w:rFonts w:ascii="Courier New" w:hAnsi="Courier New" w:cs="Courier New" w:hint="default"/>
+      </w:rPr>
+    </w:lvl>
+    <w:lvl w:ilvl="1" w:tplc="0C0A0003" w:tentative="1">
+      <w:start w:val="1"/>
+      <w:numFmt w:val="bullet"/>
+      <w:lvlText w:val="o"/>
+      <w:lvlJc w:val="left"/>
+      <w:pPr>
+        <w:ind w:left="2148" w:hanging="360"/>
+      </w:pPr>
+      <w:rPr>
+        <w:rFonts w:ascii="Courier New" w:hAnsi="Courier New" w:cs="Courier New" w:hint="default"/>
+      </w:rPr>
+    </w:lvl>
+    <w:lvl w:ilvl="2" w:tplc="0C0A0005" w:tentative="1">
+      <w:start w:val="1"/>
+      <w:numFmt w:val="bullet"/>
+      <w:lvlText w:val=""/>
+      <w:lvlJc w:val="left"/>
+      <w:pPr>
+        <w:ind w:left="2868" w:hanging="360"/>
+      </w:pPr>
+      <w:rPr>
+        <w:rFonts w:ascii="Wingdings" w:hAnsi="Wingdings" w:hint="default"/>
+      </w:rPr>
+    </w:lvl>
+    <w:lvl w:ilvl="3" w:tplc="0C0A0001" w:tentative="1">
+      <w:start w:val="1"/>
+      <w:numFmt w:val="bullet"/>
+      <w:lvlText w:val=""/>
+      <w:lvlJc w:val="left"/>
+      <w:pPr>
+        <w:ind w:left="3588" w:hanging="360"/>
+      </w:pPr>
+      <w:rPr>
+        <w:rFonts w:ascii="Symbol" w:hAnsi="Symbol" w:hint="default"/>
+      </w:rPr>
+    </w:lvl>
+    <w:lvl w:ilvl="4" w:tplc="0C0A0003" w:tentative="1">
+      <w:start w:val="1"/>
+      <w:numFmt w:val="bullet"/>
+      <w:lvlText w:val="o"/>
+      <w:lvlJc w:val="left"/>
+      <w:pPr>
+        <w:ind w:left="4308" w:hanging="360"/>
+      </w:pPr>
+      <w:rPr>
+        <w:rFonts w:ascii="Courier New" w:hAnsi="Courier New" w:cs="Courier New" w:hint="default"/>
+      </w:rPr>
+    </w:lvl>
+    <w:lvl w:ilvl="5" w:tplc="0C0A0005" w:tentative="1">
+      <w:start w:val="1"/>
+      <w:numFmt w:val="bullet"/>
+      <w:lvlText w:val=""/>
+      <w:lvlJc w:val="left"/>
+      <w:pPr>
+        <w:ind w:left="5028" w:hanging="360"/>
+      </w:pPr>
+      <w:rPr>
+        <w:rFonts w:ascii="Wingdings" w:hAnsi="Wingdings" w:hint="default"/>
+      </w:rPr>
+    </w:lvl>
+    <w:lvl w:ilvl="6" w:tplc="0C0A0001" w:tentative="1">
+      <w:start w:val="1"/>
+      <w:numFmt w:val="bullet"/>
+      <w:lvlText w:val=""/>
+      <w:lvlJc w:val="left"/>
+      <w:pPr>
+        <w:ind w:left="5748" w:hanging="360"/>
+      </w:pPr>
+      <w:rPr>
+        <w:rFonts w:ascii="Symbol" w:hAnsi="Symbol" w:hint="default"/>
+      </w:rPr>
+    </w:lvl>
+    <w:lvl w:ilvl="7" w:tplc="0C0A0003" w:tentative="1">
+      <w:start w:val="1"/>
+      <w:numFmt w:val="bullet"/>
+      <w:lvlText w:val="o"/>
+      <w:lvlJc w:val="left"/>
+      <w:pPr>
+        <w:ind w:left="6468" w:hanging="360"/>
+      </w:pPr>
+      <w:rPr>
+        <w:rFonts w:ascii="Courier New" w:hAnsi="Courier New" w:cs="Courier New" w:hint="default"/>
+      </w:rPr>
+    </w:lvl>
+    <w:lvl w:ilvl="8" w:tplc="0C0A0005" w:tentative="1">
+      <w:start w:val="1"/>
+      <w:numFmt w:val="bullet"/>
+      <w:lvlText w:val=""/>
+      <w:lvlJc w:val="left"/>
+      <w:pPr>
+        <w:ind w:left="7188" w:hanging="360"/>
+      </w:pPr>
+      <w:rPr>
+        <w:rFonts w:ascii="Wingdings" w:hAnsi="Wingdings" w:hint="default"/>
+      </w:rPr>
+    </w:lvl>
+  </w:abstractNum>
+  <w:abstractNum w:abstractNumId="7" w15:restartNumberingAfterBreak="0">
     <w:nsid w:val="1F884A39"/>
     <w:multiLevelType w:val="hybridMultilevel"/>
     <w:tmpl w:val="5A90BC32"/>
@@ -1278,7 +3537,233 @@
       </w:rPr>
     </w:lvl>
   </w:abstractNum>
-  <w:abstractNum w:abstractNumId="4" w15:restartNumberingAfterBreak="0">
+  <w:abstractNum w:abstractNumId="8" w15:restartNumberingAfterBreak="0">
+    <w:nsid w:val="3BE451CD"/>
+    <w:multiLevelType w:val="hybridMultilevel"/>
+    <w:tmpl w:val="B3A679DC"/>
+    <w:lvl w:ilvl="0" w:tplc="0C0A0003">
+      <w:start w:val="1"/>
+      <w:numFmt w:val="bullet"/>
+      <w:lvlText w:val="o"/>
+      <w:lvlJc w:val="left"/>
+      <w:pPr>
+        <w:ind w:left="1428" w:hanging="360"/>
+      </w:pPr>
+      <w:rPr>
+        <w:rFonts w:ascii="Courier New" w:hAnsi="Courier New" w:cs="Courier New" w:hint="default"/>
+      </w:rPr>
+    </w:lvl>
+    <w:lvl w:ilvl="1" w:tplc="0C0A0003" w:tentative="1">
+      <w:start w:val="1"/>
+      <w:numFmt w:val="bullet"/>
+      <w:lvlText w:val="o"/>
+      <w:lvlJc w:val="left"/>
+      <w:pPr>
+        <w:ind w:left="2148" w:hanging="360"/>
+      </w:pPr>
+      <w:rPr>
+        <w:rFonts w:ascii="Courier New" w:hAnsi="Courier New" w:cs="Courier New" w:hint="default"/>
+      </w:rPr>
+    </w:lvl>
+    <w:lvl w:ilvl="2" w:tplc="0C0A0005" w:tentative="1">
+      <w:start w:val="1"/>
+      <w:numFmt w:val="bullet"/>
+      <w:lvlText w:val=""/>
+      <w:lvlJc w:val="left"/>
+      <w:pPr>
+        <w:ind w:left="2868" w:hanging="360"/>
+      </w:pPr>
+      <w:rPr>
+        <w:rFonts w:ascii="Wingdings" w:hAnsi="Wingdings" w:hint="default"/>
+      </w:rPr>
+    </w:lvl>
+    <w:lvl w:ilvl="3" w:tplc="0C0A0001" w:tentative="1">
+      <w:start w:val="1"/>
+      <w:numFmt w:val="bullet"/>
+      <w:lvlText w:val=""/>
+      <w:lvlJc w:val="left"/>
+      <w:pPr>
+        <w:ind w:left="3588" w:hanging="360"/>
+      </w:pPr>
+      <w:rPr>
+        <w:rFonts w:ascii="Symbol" w:hAnsi="Symbol" w:hint="default"/>
+      </w:rPr>
+    </w:lvl>
+    <w:lvl w:ilvl="4" w:tplc="0C0A0003" w:tentative="1">
+      <w:start w:val="1"/>
+      <w:numFmt w:val="bullet"/>
+      <w:lvlText w:val="o"/>
+      <w:lvlJc w:val="left"/>
+      <w:pPr>
+        <w:ind w:left="4308" w:hanging="360"/>
+      </w:pPr>
+      <w:rPr>
+        <w:rFonts w:ascii="Courier New" w:hAnsi="Courier New" w:cs="Courier New" w:hint="default"/>
+      </w:rPr>
+    </w:lvl>
+    <w:lvl w:ilvl="5" w:tplc="0C0A0005" w:tentative="1">
+      <w:start w:val="1"/>
+      <w:numFmt w:val="bullet"/>
+      <w:lvlText w:val=""/>
+      <w:lvlJc w:val="left"/>
+      <w:pPr>
+        <w:ind w:left="5028" w:hanging="360"/>
+      </w:pPr>
+      <w:rPr>
+        <w:rFonts w:ascii="Wingdings" w:hAnsi="Wingdings" w:hint="default"/>
+      </w:rPr>
+    </w:lvl>
+    <w:lvl w:ilvl="6" w:tplc="0C0A0001" w:tentative="1">
+      <w:start w:val="1"/>
+      <w:numFmt w:val="bullet"/>
+      <w:lvlText w:val=""/>
+      <w:lvlJc w:val="left"/>
+      <w:pPr>
+        <w:ind w:left="5748" w:hanging="360"/>
+      </w:pPr>
+      <w:rPr>
+        <w:rFonts w:ascii="Symbol" w:hAnsi="Symbol" w:hint="default"/>
+      </w:rPr>
+    </w:lvl>
+    <w:lvl w:ilvl="7" w:tplc="0C0A0003" w:tentative="1">
+      <w:start w:val="1"/>
+      <w:numFmt w:val="bullet"/>
+      <w:lvlText w:val="o"/>
+      <w:lvlJc w:val="left"/>
+      <w:pPr>
+        <w:ind w:left="6468" w:hanging="360"/>
+      </w:pPr>
+      <w:rPr>
+        <w:rFonts w:ascii="Courier New" w:hAnsi="Courier New" w:cs="Courier New" w:hint="default"/>
+      </w:rPr>
+    </w:lvl>
+    <w:lvl w:ilvl="8" w:tplc="0C0A0005" w:tentative="1">
+      <w:start w:val="1"/>
+      <w:numFmt w:val="bullet"/>
+      <w:lvlText w:val=""/>
+      <w:lvlJc w:val="left"/>
+      <w:pPr>
+        <w:ind w:left="7188" w:hanging="360"/>
+      </w:pPr>
+      <w:rPr>
+        <w:rFonts w:ascii="Wingdings" w:hAnsi="Wingdings" w:hint="default"/>
+      </w:rPr>
+    </w:lvl>
+  </w:abstractNum>
+  <w:abstractNum w:abstractNumId="9" w15:restartNumberingAfterBreak="0">
+    <w:nsid w:val="47F249C7"/>
+    <w:multiLevelType w:val="hybridMultilevel"/>
+    <w:tmpl w:val="3420FE44"/>
+    <w:lvl w:ilvl="0" w:tplc="0C0A0001">
+      <w:start w:val="1"/>
+      <w:numFmt w:val="bullet"/>
+      <w:lvlText w:val=""/>
+      <w:lvlJc w:val="left"/>
+      <w:pPr>
+        <w:ind w:left="1428" w:hanging="360"/>
+      </w:pPr>
+      <w:rPr>
+        <w:rFonts w:ascii="Symbol" w:hAnsi="Symbol" w:hint="default"/>
+      </w:rPr>
+    </w:lvl>
+    <w:lvl w:ilvl="1" w:tplc="0C0A0003" w:tentative="1">
+      <w:start w:val="1"/>
+      <w:numFmt w:val="bullet"/>
+      <w:lvlText w:val="o"/>
+      <w:lvlJc w:val="left"/>
+      <w:pPr>
+        <w:ind w:left="2148" w:hanging="360"/>
+      </w:pPr>
+      <w:rPr>
+        <w:rFonts w:ascii="Courier New" w:hAnsi="Courier New" w:cs="Courier New" w:hint="default"/>
+      </w:rPr>
+    </w:lvl>
+    <w:lvl w:ilvl="2" w:tplc="0C0A0005" w:tentative="1">
+      <w:start w:val="1"/>
+      <w:numFmt w:val="bullet"/>
+      <w:lvlText w:val=""/>
+      <w:lvlJc w:val="left"/>
+      <w:pPr>
+        <w:ind w:left="2868" w:hanging="360"/>
+      </w:pPr>
+      <w:rPr>
+        <w:rFonts w:ascii="Wingdings" w:hAnsi="Wingdings" w:hint="default"/>
+      </w:rPr>
+    </w:lvl>
+    <w:lvl w:ilvl="3" w:tplc="0C0A0001" w:tentative="1">
+      <w:start w:val="1"/>
+      <w:numFmt w:val="bullet"/>
+      <w:lvlText w:val=""/>
+      <w:lvlJc w:val="left"/>
+      <w:pPr>
+        <w:ind w:left="3588" w:hanging="360"/>
+      </w:pPr>
+      <w:rPr>
+        <w:rFonts w:ascii="Symbol" w:hAnsi="Symbol" w:hint="default"/>
+      </w:rPr>
+    </w:lvl>
+    <w:lvl w:ilvl="4" w:tplc="0C0A0003" w:tentative="1">
+      <w:start w:val="1"/>
+      <w:numFmt w:val="bullet"/>
+      <w:lvlText w:val="o"/>
+      <w:lvlJc w:val="left"/>
+      <w:pPr>
+        <w:ind w:left="4308" w:hanging="360"/>
+      </w:pPr>
+      <w:rPr>
+        <w:rFonts w:ascii="Courier New" w:hAnsi="Courier New" w:cs="Courier New" w:hint="default"/>
+      </w:rPr>
+    </w:lvl>
+    <w:lvl w:ilvl="5" w:tplc="0C0A0005" w:tentative="1">
+      <w:start w:val="1"/>
+      <w:numFmt w:val="bullet"/>
+      <w:lvlText w:val=""/>
+      <w:lvlJc w:val="left"/>
+      <w:pPr>
+        <w:ind w:left="5028" w:hanging="360"/>
+      </w:pPr>
+      <w:rPr>
+        <w:rFonts w:ascii="Wingdings" w:hAnsi="Wingdings" w:hint="default"/>
+      </w:rPr>
+    </w:lvl>
+    <w:lvl w:ilvl="6" w:tplc="0C0A0001" w:tentative="1">
+      <w:start w:val="1"/>
+      <w:numFmt w:val="bullet"/>
+      <w:lvlText w:val=""/>
+      <w:lvlJc w:val="left"/>
+      <w:pPr>
+        <w:ind w:left="5748" w:hanging="360"/>
+      </w:pPr>
+      <w:rPr>
+        <w:rFonts w:ascii="Symbol" w:hAnsi="Symbol" w:hint="default"/>
+      </w:rPr>
+    </w:lvl>
+    <w:lvl w:ilvl="7" w:tplc="0C0A0003" w:tentative="1">
+      <w:start w:val="1"/>
+      <w:numFmt w:val="bullet"/>
+      <w:lvlText w:val="o"/>
+      <w:lvlJc w:val="left"/>
+      <w:pPr>
+        <w:ind w:left="6468" w:hanging="360"/>
+      </w:pPr>
+      <w:rPr>
+        <w:rFonts w:ascii="Courier New" w:hAnsi="Courier New" w:cs="Courier New" w:hint="default"/>
+      </w:rPr>
+    </w:lvl>
+    <w:lvl w:ilvl="8" w:tplc="0C0A0005" w:tentative="1">
+      <w:start w:val="1"/>
+      <w:numFmt w:val="bullet"/>
+      <w:lvlText w:val=""/>
+      <w:lvlJc w:val="left"/>
+      <w:pPr>
+        <w:ind w:left="7188" w:hanging="360"/>
+      </w:pPr>
+      <w:rPr>
+        <w:rFonts w:ascii="Wingdings" w:hAnsi="Wingdings" w:hint="default"/>
+      </w:rPr>
+    </w:lvl>
+  </w:abstractNum>
+  <w:abstractNum w:abstractNumId="10" w15:restartNumberingAfterBreak="0">
     <w:nsid w:val="4B414700"/>
     <w:multiLevelType w:val="hybridMultilevel"/>
     <w:tmpl w:val="04DCD99E"/>
@@ -1391,10 +3876,123 @@
       </w:rPr>
     </w:lvl>
   </w:abstractNum>
-  <w:abstractNum w:abstractNumId="5" w15:restartNumberingAfterBreak="0">
+  <w:abstractNum w:abstractNumId="11" w15:restartNumberingAfterBreak="0">
     <w:nsid w:val="5F8966CC"/>
     <w:multiLevelType w:val="hybridMultilevel"/>
     <w:tmpl w:val="C0262104"/>
+    <w:lvl w:ilvl="0" w:tplc="0C0A0003">
+      <w:start w:val="1"/>
+      <w:numFmt w:val="bullet"/>
+      <w:lvlText w:val="o"/>
+      <w:lvlJc w:val="left"/>
+      <w:pPr>
+        <w:ind w:left="1428" w:hanging="360"/>
+      </w:pPr>
+      <w:rPr>
+        <w:rFonts w:ascii="Courier New" w:hAnsi="Courier New" w:cs="Courier New" w:hint="default"/>
+      </w:rPr>
+    </w:lvl>
+    <w:lvl w:ilvl="1" w:tplc="0C0A0003" w:tentative="1">
+      <w:start w:val="1"/>
+      <w:numFmt w:val="bullet"/>
+      <w:lvlText w:val="o"/>
+      <w:lvlJc w:val="left"/>
+      <w:pPr>
+        <w:ind w:left="2148" w:hanging="360"/>
+      </w:pPr>
+      <w:rPr>
+        <w:rFonts w:ascii="Courier New" w:hAnsi="Courier New" w:cs="Courier New" w:hint="default"/>
+      </w:rPr>
+    </w:lvl>
+    <w:lvl w:ilvl="2" w:tplc="0C0A0005" w:tentative="1">
+      <w:start w:val="1"/>
+      <w:numFmt w:val="bullet"/>
+      <w:lvlText w:val=""/>
+      <w:lvlJc w:val="left"/>
+      <w:pPr>
+        <w:ind w:left="2868" w:hanging="360"/>
+      </w:pPr>
+      <w:rPr>
+        <w:rFonts w:ascii="Wingdings" w:hAnsi="Wingdings" w:hint="default"/>
+      </w:rPr>
+    </w:lvl>
+    <w:lvl w:ilvl="3" w:tplc="0C0A0001" w:tentative="1">
+      <w:start w:val="1"/>
+      <w:numFmt w:val="bullet"/>
+      <w:lvlText w:val=""/>
+      <w:lvlJc w:val="left"/>
+      <w:pPr>
+        <w:ind w:left="3588" w:hanging="360"/>
+      </w:pPr>
+      <w:rPr>
+        <w:rFonts w:ascii="Symbol" w:hAnsi="Symbol" w:hint="default"/>
+      </w:rPr>
+    </w:lvl>
+    <w:lvl w:ilvl="4" w:tplc="0C0A0003" w:tentative="1">
+      <w:start w:val="1"/>
+      <w:numFmt w:val="bullet"/>
+      <w:lvlText w:val="o"/>
+      <w:lvlJc w:val="left"/>
+      <w:pPr>
+        <w:ind w:left="4308" w:hanging="360"/>
+      </w:pPr>
+      <w:rPr>
+        <w:rFonts w:ascii="Courier New" w:hAnsi="Courier New" w:cs="Courier New" w:hint="default"/>
+      </w:rPr>
+    </w:lvl>
+    <w:lvl w:ilvl="5" w:tplc="0C0A0005" w:tentative="1">
+      <w:start w:val="1"/>
+      <w:numFmt w:val="bullet"/>
+      <w:lvlText w:val=""/>
+      <w:lvlJc w:val="left"/>
+      <w:pPr>
+        <w:ind w:left="5028" w:hanging="360"/>
+      </w:pPr>
+      <w:rPr>
+        <w:rFonts w:ascii="Wingdings" w:hAnsi="Wingdings" w:hint="default"/>
+      </w:rPr>
+    </w:lvl>
+    <w:lvl w:ilvl="6" w:tplc="0C0A0001" w:tentative="1">
+      <w:start w:val="1"/>
+      <w:numFmt w:val="bullet"/>
+      <w:lvlText w:val=""/>
+      <w:lvlJc w:val="left"/>
+      <w:pPr>
+        <w:ind w:left="5748" w:hanging="360"/>
+      </w:pPr>
+      <w:rPr>
+        <w:rFonts w:ascii="Symbol" w:hAnsi="Symbol" w:hint="default"/>
+      </w:rPr>
+    </w:lvl>
+    <w:lvl w:ilvl="7" w:tplc="0C0A0003" w:tentative="1">
+      <w:start w:val="1"/>
+      <w:numFmt w:val="bullet"/>
+      <w:lvlText w:val="o"/>
+      <w:lvlJc w:val="left"/>
+      <w:pPr>
+        <w:ind w:left="6468" w:hanging="360"/>
+      </w:pPr>
+      <w:rPr>
+        <w:rFonts w:ascii="Courier New" w:hAnsi="Courier New" w:cs="Courier New" w:hint="default"/>
+      </w:rPr>
+    </w:lvl>
+    <w:lvl w:ilvl="8" w:tplc="0C0A0005" w:tentative="1">
+      <w:start w:val="1"/>
+      <w:numFmt w:val="bullet"/>
+      <w:lvlText w:val=""/>
+      <w:lvlJc w:val="left"/>
+      <w:pPr>
+        <w:ind w:left="7188" w:hanging="360"/>
+      </w:pPr>
+      <w:rPr>
+        <w:rFonts w:ascii="Wingdings" w:hAnsi="Wingdings" w:hint="default"/>
+      </w:rPr>
+    </w:lvl>
+  </w:abstractNum>
+  <w:abstractNum w:abstractNumId="12" w15:restartNumberingAfterBreak="0">
+    <w:nsid w:val="6DD12BF5"/>
+    <w:multiLevelType w:val="hybridMultilevel"/>
+    <w:tmpl w:val="042457C6"/>
     <w:lvl w:ilvl="0" w:tplc="0C0A0003">
       <w:start w:val="1"/>
       <w:numFmt w:val="bullet"/>
@@ -1508,19 +4106,40 @@
     <w:abstractNumId w:val="2"/>
   </w:num>
   <w:num w:numId="2">
-    <w:abstractNumId w:val="5"/>
+    <w:abstractNumId w:val="11"/>
   </w:num>
   <w:num w:numId="3">
     <w:abstractNumId w:val="0"/>
   </w:num>
   <w:num w:numId="4">
-    <w:abstractNumId w:val="3"/>
+    <w:abstractNumId w:val="7"/>
   </w:num>
   <w:num w:numId="5">
-    <w:abstractNumId w:val="4"/>
+    <w:abstractNumId w:val="10"/>
   </w:num>
   <w:num w:numId="6">
     <w:abstractNumId w:val="1"/>
+  </w:num>
+  <w:num w:numId="7">
+    <w:abstractNumId w:val="8"/>
+  </w:num>
+  <w:num w:numId="8">
+    <w:abstractNumId w:val="6"/>
+  </w:num>
+  <w:num w:numId="9">
+    <w:abstractNumId w:val="5"/>
+  </w:num>
+  <w:num w:numId="10">
+    <w:abstractNumId w:val="12"/>
+  </w:num>
+  <w:num w:numId="11">
+    <w:abstractNumId w:val="9"/>
+  </w:num>
+  <w:num w:numId="12">
+    <w:abstractNumId w:val="4"/>
+  </w:num>
+  <w:num w:numId="13">
+    <w:abstractNumId w:val="3"/>
   </w:num>
 </w:numbering>
 </file>
@@ -1922,6 +4541,27 @@
   <w:style w:type="paragraph" w:default="1" w:styleId="Normal">
     <w:name w:val="Normal"/>
     <w:qFormat/>
+    <w:rsid w:val="00B86D97"/>
+  </w:style>
+  <w:style w:type="paragraph" w:styleId="Ttulo3">
+    <w:name w:val="heading 3"/>
+    <w:basedOn w:val="Normal"/>
+    <w:link w:val="Ttulo3Car"/>
+    <w:uiPriority w:val="9"/>
+    <w:qFormat/>
+    <w:rsid w:val="00B86D97"/>
+    <w:pPr>
+      <w:spacing w:before="100" w:beforeAutospacing="1" w:after="100" w:afterAutospacing="1" w:line="240" w:lineRule="auto"/>
+      <w:outlineLvl w:val="2"/>
+    </w:pPr>
+    <w:rPr>
+      <w:rFonts w:ascii="Times New Roman" w:eastAsia="Times New Roman" w:hAnsi="Times New Roman" w:cs="Times New Roman"/>
+      <w:b/>
+      <w:bCs/>
+      <w:sz w:val="27"/>
+      <w:szCs w:val="27"/>
+      <w:lang w:eastAsia="es-ES"/>
+    </w:rPr>
   </w:style>
   <w:style w:type="character" w:default="1" w:styleId="Fuentedeprrafopredeter">
     <w:name w:val="Default Paragraph Font"/>
@@ -1990,6 +4630,32 @@
       <w:sz w:val="20"/>
       <w:szCs w:val="20"/>
     </w:rPr>
+  </w:style>
+  <w:style w:type="character" w:customStyle="1" w:styleId="Ttulo3Car">
+    <w:name w:val="Título 3 Car"/>
+    <w:basedOn w:val="Fuentedeprrafopredeter"/>
+    <w:link w:val="Ttulo3"/>
+    <w:uiPriority w:val="9"/>
+    <w:rsid w:val="00B86D97"/>
+    <w:rPr>
+      <w:rFonts w:ascii="Times New Roman" w:eastAsia="Times New Roman" w:hAnsi="Times New Roman" w:cs="Times New Roman"/>
+      <w:b/>
+      <w:bCs/>
+      <w:sz w:val="27"/>
+      <w:szCs w:val="27"/>
+      <w:lang w:eastAsia="es-ES"/>
+    </w:rPr>
+  </w:style>
+  <w:style w:type="paragraph" w:styleId="Prrafodelista">
+    <w:name w:val="List Paragraph"/>
+    <w:basedOn w:val="Normal"/>
+    <w:uiPriority w:val="34"/>
+    <w:qFormat/>
+    <w:rsid w:val="00B86D97"/>
+    <w:pPr>
+      <w:ind w:left="720"/>
+      <w:contextualSpacing/>
+    </w:pPr>
   </w:style>
 </w:styles>
 </file>

</xml_diff>